<commit_message>
3.16 and 3.18 done
</commit_message>
<xml_diff>
--- a/CDA-5106/Assignment 2.docx
+++ b/CDA-5106/Assignment 2.docx
@@ -6,8 +6,14 @@
       <w:pPr>
         <w:spacing w:line="240" w:lineRule="auto"/>
         <w:jc w:val="center"/>
-      </w:pPr>
-      <w:r>
+        <w:rPr>
+          <w:b/>
+        </w:rPr>
+      </w:pPr>
+      <w:r>
+        <w:rPr>
+          <w:b/>
+        </w:rPr>
         <w:t>CDA-5106 Assignment 2</w:t>
       </w:r>
     </w:p>
@@ -18,6 +24,2077 @@
       <w:r>
         <w:t>3.15</w:t>
       </w:r>
+    </w:p>
+    <w:tbl>
+      <w:tblPr>
+        <w:tblStyle w:val="TableGrid"/>
+        <w:tblW w:w="10459" w:type="dxa"/>
+        <w:tblLook w:val="04A0" w:firstRow="1" w:lastRow="0" w:firstColumn="1" w:lastColumn="0" w:noHBand="0" w:noVBand="1"/>
+      </w:tblPr>
+      <w:tblGrid>
+        <w:gridCol w:w="1502"/>
+        <w:gridCol w:w="1565"/>
+        <w:gridCol w:w="1421"/>
+        <w:gridCol w:w="1503"/>
+        <w:gridCol w:w="1496"/>
+        <w:gridCol w:w="1171"/>
+        <w:gridCol w:w="1801"/>
+      </w:tblGrid>
+      <w:tr>
+        <w:trPr>
+          <w:trHeight w:val="551"/>
+        </w:trPr>
+        <w:tc>
+          <w:tcPr>
+            <w:tcW w:w="1502" w:type="dxa"/>
+          </w:tcPr>
+          <w:p>
+            <w:pPr>
+              <w:rPr>
+                <w:b/>
+              </w:rPr>
+            </w:pPr>
+            <w:r>
+              <w:rPr>
+                <w:b/>
+              </w:rPr>
+              <w:t>Iteration</w:t>
+            </w:r>
+          </w:p>
+        </w:tc>
+        <w:tc>
+          <w:tcPr>
+            <w:tcW w:w="1565" w:type="dxa"/>
+          </w:tcPr>
+          <w:p>
+            <w:pPr>
+              <w:rPr>
+                <w:b/>
+              </w:rPr>
+            </w:pPr>
+            <w:r>
+              <w:rPr>
+                <w:b/>
+              </w:rPr>
+              <w:t>Instruction</w:t>
+            </w:r>
+          </w:p>
+        </w:tc>
+        <w:tc>
+          <w:tcPr>
+            <w:tcW w:w="1421" w:type="dxa"/>
+          </w:tcPr>
+          <w:p>
+            <w:pPr>
+              <w:rPr>
+                <w:b/>
+              </w:rPr>
+            </w:pPr>
+            <w:r>
+              <w:rPr>
+                <w:b/>
+              </w:rPr>
+              <w:t>Issues</w:t>
+            </w:r>
+          </w:p>
+        </w:tc>
+        <w:tc>
+          <w:tcPr>
+            <w:tcW w:w="1503" w:type="dxa"/>
+          </w:tcPr>
+          <w:p>
+            <w:pPr>
+              <w:rPr>
+                <w:b/>
+              </w:rPr>
+            </w:pPr>
+            <w:r>
+              <w:rPr>
+                <w:b/>
+              </w:rPr>
+              <w:t>Executes</w:t>
+            </w:r>
+          </w:p>
+        </w:tc>
+        <w:tc>
+          <w:tcPr>
+            <w:tcW w:w="1496" w:type="dxa"/>
+          </w:tcPr>
+          <w:p>
+            <w:pPr>
+              <w:rPr>
+                <w:b/>
+              </w:rPr>
+            </w:pPr>
+            <w:r>
+              <w:rPr>
+                <w:b/>
+              </w:rPr>
+              <w:t>Memory Access</w:t>
+            </w:r>
+          </w:p>
+        </w:tc>
+        <w:tc>
+          <w:tcPr>
+            <w:tcW w:w="1171" w:type="dxa"/>
+          </w:tcPr>
+          <w:p>
+            <w:pPr>
+              <w:rPr>
+                <w:b/>
+              </w:rPr>
+            </w:pPr>
+            <w:r>
+              <w:rPr>
+                <w:b/>
+              </w:rPr>
+              <w:t>CDB Access</w:t>
+            </w:r>
+          </w:p>
+        </w:tc>
+        <w:tc>
+          <w:tcPr>
+            <w:tcW w:w="1801" w:type="dxa"/>
+          </w:tcPr>
+          <w:p>
+            <w:pPr>
+              <w:rPr>
+                <w:b/>
+              </w:rPr>
+            </w:pPr>
+            <w:r>
+              <w:rPr>
+                <w:b/>
+              </w:rPr>
+              <w:t>Comment</w:t>
+            </w:r>
+          </w:p>
+        </w:tc>
+      </w:tr>
+      <w:tr>
+        <w:trPr>
+          <w:trHeight w:val="270"/>
+        </w:trPr>
+        <w:tc>
+          <w:tcPr>
+            <w:tcW w:w="1502" w:type="dxa"/>
+          </w:tcPr>
+          <w:p>
+            <w:r>
+              <w:t>1</w:t>
+            </w:r>
+          </w:p>
+        </w:tc>
+        <w:tc>
+          <w:tcPr>
+            <w:tcW w:w="1565" w:type="dxa"/>
+          </w:tcPr>
+          <w:p>
+            <w:proofErr w:type="spellStart"/>
+            <w:r>
+              <w:t>Fld</w:t>
+            </w:r>
+            <w:proofErr w:type="spellEnd"/>
+            <w:r>
+              <w:t xml:space="preserve"> f2,0(x1)</w:t>
+            </w:r>
+          </w:p>
+        </w:tc>
+        <w:tc>
+          <w:tcPr>
+            <w:tcW w:w="1421" w:type="dxa"/>
+          </w:tcPr>
+          <w:p>
+            <w:r>
+              <w:t>1</w:t>
+            </w:r>
+          </w:p>
+        </w:tc>
+        <w:tc>
+          <w:tcPr>
+            <w:tcW w:w="1503" w:type="dxa"/>
+          </w:tcPr>
+          <w:p>
+            <w:r>
+              <w:t>2</w:t>
+            </w:r>
+          </w:p>
+        </w:tc>
+        <w:tc>
+          <w:tcPr>
+            <w:tcW w:w="1496" w:type="dxa"/>
+          </w:tcPr>
+          <w:p>
+            <w:r>
+              <w:t>2</w:t>
+            </w:r>
+          </w:p>
+        </w:tc>
+        <w:tc>
+          <w:tcPr>
+            <w:tcW w:w="1171" w:type="dxa"/>
+          </w:tcPr>
+          <w:p>
+            <w:r>
+              <w:t>3</w:t>
+            </w:r>
+          </w:p>
+        </w:tc>
+        <w:tc>
+          <w:tcPr>
+            <w:tcW w:w="1801" w:type="dxa"/>
+          </w:tcPr>
+          <w:p>
+            <w:r>
+              <w:t>Load the base address of X2 into F2</w:t>
+            </w:r>
+          </w:p>
+        </w:tc>
+      </w:tr>
+      <w:tr>
+        <w:trPr>
+          <w:trHeight w:val="278"/>
+        </w:trPr>
+        <w:tc>
+          <w:tcPr>
+            <w:tcW w:w="1502" w:type="dxa"/>
+          </w:tcPr>
+          <w:p>
+            <w:r>
+              <w:t>1</w:t>
+            </w:r>
+          </w:p>
+        </w:tc>
+        <w:tc>
+          <w:tcPr>
+            <w:tcW w:w="1565" w:type="dxa"/>
+          </w:tcPr>
+          <w:p>
+            <w:proofErr w:type="spellStart"/>
+            <w:r>
+              <w:t>Fmul</w:t>
+            </w:r>
+            <w:proofErr w:type="spellEnd"/>
+            <w:r>
+              <w:t xml:space="preserve"> f4,f2,f0</w:t>
+            </w:r>
+          </w:p>
+        </w:tc>
+        <w:tc>
+          <w:tcPr>
+            <w:tcW w:w="1421" w:type="dxa"/>
+          </w:tcPr>
+          <w:p>
+            <w:r>
+              <w:t>2</w:t>
+            </w:r>
+          </w:p>
+        </w:tc>
+        <w:tc>
+          <w:tcPr>
+            <w:tcW w:w="1503" w:type="dxa"/>
+          </w:tcPr>
+          <w:p>
+            <w:r>
+              <w:t>4</w:t>
+            </w:r>
+          </w:p>
+        </w:tc>
+        <w:tc>
+          <w:tcPr>
+            <w:tcW w:w="1496" w:type="dxa"/>
+          </w:tcPr>
+          <w:p>
+            <w:r>
+              <w:t>4</w:t>
+            </w:r>
+          </w:p>
+        </w:tc>
+        <w:tc>
+          <w:tcPr>
+            <w:tcW w:w="1171" w:type="dxa"/>
+          </w:tcPr>
+          <w:p>
+            <w:r>
+              <w:t>19</w:t>
+            </w:r>
+          </w:p>
+        </w:tc>
+        <w:tc>
+          <w:tcPr>
+            <w:tcW w:w="1801" w:type="dxa"/>
+          </w:tcPr>
+          <w:p>
+            <w:r>
+              <w:t>The instruction has to wait till the previous load instruction completes</w:t>
+            </w:r>
+            <w:r>
+              <w:t xml:space="preserve"> since the instruction is using F2</w:t>
+            </w:r>
+          </w:p>
+        </w:tc>
+      </w:tr>
+      <w:tr>
+        <w:trPr>
+          <w:trHeight w:val="282"/>
+        </w:trPr>
+        <w:tc>
+          <w:tcPr>
+            <w:tcW w:w="1502" w:type="dxa"/>
+          </w:tcPr>
+          <w:p>
+            <w:r>
+              <w:t>1</w:t>
+            </w:r>
+          </w:p>
+        </w:tc>
+        <w:tc>
+          <w:tcPr>
+            <w:tcW w:w="1565" w:type="dxa"/>
+          </w:tcPr>
+          <w:p>
+            <w:proofErr w:type="spellStart"/>
+            <w:r>
+              <w:t>Fld</w:t>
+            </w:r>
+            <w:proofErr w:type="spellEnd"/>
+            <w:r>
+              <w:t xml:space="preserve"> f6,0(x2)</w:t>
+            </w:r>
+          </w:p>
+        </w:tc>
+        <w:tc>
+          <w:tcPr>
+            <w:tcW w:w="1421" w:type="dxa"/>
+          </w:tcPr>
+          <w:p>
+            <w:r>
+              <w:t>3</w:t>
+            </w:r>
+          </w:p>
+        </w:tc>
+        <w:tc>
+          <w:tcPr>
+            <w:tcW w:w="1503" w:type="dxa"/>
+          </w:tcPr>
+          <w:p>
+            <w:r>
+              <w:t>4</w:t>
+            </w:r>
+          </w:p>
+        </w:tc>
+        <w:tc>
+          <w:tcPr>
+            <w:tcW w:w="1496" w:type="dxa"/>
+          </w:tcPr>
+          <w:p>
+            <w:r>
+              <w:t>4</w:t>
+            </w:r>
+          </w:p>
+        </w:tc>
+        <w:tc>
+          <w:tcPr>
+            <w:tcW w:w="1171" w:type="dxa"/>
+          </w:tcPr>
+          <w:p>
+            <w:r>
+              <w:t>5</w:t>
+            </w:r>
+          </w:p>
+        </w:tc>
+        <w:tc>
+          <w:tcPr>
+            <w:tcW w:w="1801" w:type="dxa"/>
+          </w:tcPr>
+          <w:p>
+            <w:r>
+              <w:t>Load the base address of X2 into F6</w:t>
+            </w:r>
+          </w:p>
+        </w:tc>
+      </w:tr>
+      <w:tr>
+        <w:trPr>
+          <w:trHeight w:val="323"/>
+        </w:trPr>
+        <w:tc>
+          <w:tcPr>
+            <w:tcW w:w="1502" w:type="dxa"/>
+          </w:tcPr>
+          <w:p>
+            <w:r>
+              <w:t>1</w:t>
+            </w:r>
+          </w:p>
+        </w:tc>
+        <w:tc>
+          <w:tcPr>
+            <w:tcW w:w="1565" w:type="dxa"/>
+          </w:tcPr>
+          <w:p>
+            <w:proofErr w:type="spellStart"/>
+            <w:r>
+              <w:t>Fadd</w:t>
+            </w:r>
+            <w:proofErr w:type="spellEnd"/>
+            <w:r>
+              <w:t xml:space="preserve"> f6,f4,f6</w:t>
+            </w:r>
+          </w:p>
+        </w:tc>
+        <w:tc>
+          <w:tcPr>
+            <w:tcW w:w="1421" w:type="dxa"/>
+          </w:tcPr>
+          <w:p>
+            <w:r>
+              <w:t>4</w:t>
+            </w:r>
+          </w:p>
+        </w:tc>
+        <w:tc>
+          <w:tcPr>
+            <w:tcW w:w="1503" w:type="dxa"/>
+          </w:tcPr>
+          <w:p>
+            <w:r>
+              <w:t>20</w:t>
+            </w:r>
+          </w:p>
+        </w:tc>
+        <w:tc>
+          <w:tcPr>
+            <w:tcW w:w="1496" w:type="dxa"/>
+          </w:tcPr>
+          <w:p>
+            <w:r>
+              <w:t>20</w:t>
+            </w:r>
+          </w:p>
+        </w:tc>
+        <w:tc>
+          <w:tcPr>
+            <w:tcW w:w="1171" w:type="dxa"/>
+          </w:tcPr>
+          <w:p>
+            <w:r>
+              <w:t>30</w:t>
+            </w:r>
+          </w:p>
+        </w:tc>
+        <w:tc>
+          <w:tcPr>
+            <w:tcW w:w="1801" w:type="dxa"/>
+          </w:tcPr>
+          <w:p>
+            <w:r>
+              <w:t xml:space="preserve">The instruction only starts execution when </w:t>
+            </w:r>
+            <w:proofErr w:type="spellStart"/>
+            <w:r>
+              <w:t>fmul</w:t>
+            </w:r>
+            <w:proofErr w:type="spellEnd"/>
+            <w:r>
+              <w:t xml:space="preserve"> completes because of f6 dependency</w:t>
+            </w:r>
+          </w:p>
+        </w:tc>
+      </w:tr>
+      <w:tr>
+        <w:trPr>
+          <w:trHeight w:val="282"/>
+        </w:trPr>
+        <w:tc>
+          <w:tcPr>
+            <w:tcW w:w="1502" w:type="dxa"/>
+          </w:tcPr>
+          <w:p>
+            <w:r>
+              <w:t>1</w:t>
+            </w:r>
+          </w:p>
+        </w:tc>
+        <w:tc>
+          <w:tcPr>
+            <w:tcW w:w="1565" w:type="dxa"/>
+          </w:tcPr>
+          <w:p>
+            <w:proofErr w:type="spellStart"/>
+            <w:r>
+              <w:t>Fsd</w:t>
+            </w:r>
+            <w:proofErr w:type="spellEnd"/>
+            <w:r>
+              <w:t xml:space="preserve"> f6,0(x2)</w:t>
+            </w:r>
+          </w:p>
+        </w:tc>
+        <w:tc>
+          <w:tcPr>
+            <w:tcW w:w="1421" w:type="dxa"/>
+          </w:tcPr>
+          <w:p>
+            <w:r>
+              <w:t>5</w:t>
+            </w:r>
+          </w:p>
+        </w:tc>
+        <w:tc>
+          <w:tcPr>
+            <w:tcW w:w="1503" w:type="dxa"/>
+          </w:tcPr>
+          <w:p>
+            <w:r>
+              <w:t>31</w:t>
+            </w:r>
+          </w:p>
+        </w:tc>
+        <w:tc>
+          <w:tcPr>
+            <w:tcW w:w="1496" w:type="dxa"/>
+          </w:tcPr>
+          <w:p>
+            <w:r>
+              <w:t>31</w:t>
+            </w:r>
+          </w:p>
+        </w:tc>
+        <w:tc>
+          <w:tcPr>
+            <w:tcW w:w="1171" w:type="dxa"/>
+          </w:tcPr>
+          <w:p>
+            <w:r>
+              <w:t>NA</w:t>
+            </w:r>
+          </w:p>
+        </w:tc>
+        <w:tc>
+          <w:tcPr>
+            <w:tcW w:w="1801" w:type="dxa"/>
+          </w:tcPr>
+          <w:p>
+            <w:r>
+              <w:t>Wait for F6 to be written to before storing in buffer</w:t>
+            </w:r>
+          </w:p>
+        </w:tc>
+      </w:tr>
+      <w:tr>
+        <w:trPr>
+          <w:trHeight w:val="270"/>
+        </w:trPr>
+        <w:tc>
+          <w:tcPr>
+            <w:tcW w:w="1502" w:type="dxa"/>
+          </w:tcPr>
+          <w:p>
+            <w:r>
+              <w:t>1</w:t>
+            </w:r>
+          </w:p>
+        </w:tc>
+        <w:tc>
+          <w:tcPr>
+            <w:tcW w:w="1565" w:type="dxa"/>
+          </w:tcPr>
+          <w:p>
+            <w:proofErr w:type="spellStart"/>
+            <w:r>
+              <w:t>Addi</w:t>
+            </w:r>
+            <w:proofErr w:type="spellEnd"/>
+            <w:r>
+              <w:t xml:space="preserve"> x1,x1,#8</w:t>
+            </w:r>
+          </w:p>
+        </w:tc>
+        <w:tc>
+          <w:tcPr>
+            <w:tcW w:w="1421" w:type="dxa"/>
+          </w:tcPr>
+          <w:p>
+            <w:r>
+              <w:t>6</w:t>
+            </w:r>
+          </w:p>
+        </w:tc>
+        <w:tc>
+          <w:tcPr>
+            <w:tcW w:w="1503" w:type="dxa"/>
+          </w:tcPr>
+          <w:p>
+            <w:r>
+              <w:t>7</w:t>
+            </w:r>
+          </w:p>
+        </w:tc>
+        <w:tc>
+          <w:tcPr>
+            <w:tcW w:w="1496" w:type="dxa"/>
+          </w:tcPr>
+          <w:p>
+            <w:r>
+              <w:t>7</w:t>
+            </w:r>
+          </w:p>
+        </w:tc>
+        <w:tc>
+          <w:tcPr>
+            <w:tcW w:w="1171" w:type="dxa"/>
+          </w:tcPr>
+          <w:p>
+            <w:r>
+              <w:t>8</w:t>
+            </w:r>
+          </w:p>
+        </w:tc>
+        <w:tc>
+          <w:tcPr>
+            <w:tcW w:w="1801" w:type="dxa"/>
+          </w:tcPr>
+          <w:p>
+            <w:r>
+              <w:t>No wait</w:t>
+            </w:r>
+          </w:p>
+        </w:tc>
+      </w:tr>
+      <w:tr>
+        <w:trPr>
+          <w:trHeight w:val="282"/>
+        </w:trPr>
+        <w:tc>
+          <w:tcPr>
+            <w:tcW w:w="1502" w:type="dxa"/>
+          </w:tcPr>
+          <w:p>
+            <w:r>
+              <w:t>1</w:t>
+            </w:r>
+          </w:p>
+        </w:tc>
+        <w:tc>
+          <w:tcPr>
+            <w:tcW w:w="1565" w:type="dxa"/>
+          </w:tcPr>
+          <w:p>
+            <w:proofErr w:type="spellStart"/>
+            <w:r>
+              <w:t>Addi</w:t>
+            </w:r>
+            <w:proofErr w:type="spellEnd"/>
+            <w:r>
+              <w:t xml:space="preserve"> x2,x2,#8</w:t>
+            </w:r>
+          </w:p>
+        </w:tc>
+        <w:tc>
+          <w:tcPr>
+            <w:tcW w:w="1421" w:type="dxa"/>
+          </w:tcPr>
+          <w:p>
+            <w:r>
+              <w:t>7</w:t>
+            </w:r>
+          </w:p>
+        </w:tc>
+        <w:tc>
+          <w:tcPr>
+            <w:tcW w:w="1503" w:type="dxa"/>
+          </w:tcPr>
+          <w:p>
+            <w:r>
+              <w:t>8</w:t>
+            </w:r>
+          </w:p>
+        </w:tc>
+        <w:tc>
+          <w:tcPr>
+            <w:tcW w:w="1496" w:type="dxa"/>
+          </w:tcPr>
+          <w:p>
+            <w:r>
+              <w:t>8</w:t>
+            </w:r>
+          </w:p>
+        </w:tc>
+        <w:tc>
+          <w:tcPr>
+            <w:tcW w:w="1171" w:type="dxa"/>
+          </w:tcPr>
+          <w:p>
+            <w:r>
+              <w:t>9</w:t>
+            </w:r>
+          </w:p>
+        </w:tc>
+        <w:tc>
+          <w:tcPr>
+            <w:tcW w:w="1801" w:type="dxa"/>
+          </w:tcPr>
+          <w:p>
+            <w:r>
+              <w:t>No wait</w:t>
+            </w:r>
+          </w:p>
+        </w:tc>
+      </w:tr>
+      <w:tr>
+        <w:trPr>
+          <w:trHeight w:val="282"/>
+        </w:trPr>
+        <w:tc>
+          <w:tcPr>
+            <w:tcW w:w="1502" w:type="dxa"/>
+          </w:tcPr>
+          <w:p>
+            <w:r>
+              <w:t>1</w:t>
+            </w:r>
+          </w:p>
+        </w:tc>
+        <w:tc>
+          <w:tcPr>
+            <w:tcW w:w="1565" w:type="dxa"/>
+          </w:tcPr>
+          <w:p>
+            <w:proofErr w:type="spellStart"/>
+            <w:r>
+              <w:t>Sltu</w:t>
+            </w:r>
+            <w:proofErr w:type="spellEnd"/>
+            <w:r>
+              <w:t xml:space="preserve"> x3,x1,x4</w:t>
+            </w:r>
+          </w:p>
+        </w:tc>
+        <w:tc>
+          <w:tcPr>
+            <w:tcW w:w="1421" w:type="dxa"/>
+          </w:tcPr>
+          <w:p>
+            <w:r>
+              <w:t>8</w:t>
+            </w:r>
+          </w:p>
+        </w:tc>
+        <w:tc>
+          <w:tcPr>
+            <w:tcW w:w="1503" w:type="dxa"/>
+          </w:tcPr>
+          <w:p>
+            <w:r>
+              <w:t>9</w:t>
+            </w:r>
+          </w:p>
+        </w:tc>
+        <w:tc>
+          <w:tcPr>
+            <w:tcW w:w="1496" w:type="dxa"/>
+          </w:tcPr>
+          <w:p>
+            <w:r>
+              <w:t>9</w:t>
+            </w:r>
+          </w:p>
+        </w:tc>
+        <w:tc>
+          <w:tcPr>
+            <w:tcW w:w="1171" w:type="dxa"/>
+          </w:tcPr>
+          <w:p>
+            <w:r>
+              <w:t>10</w:t>
+            </w:r>
+          </w:p>
+        </w:tc>
+        <w:tc>
+          <w:tcPr>
+            <w:tcW w:w="1801" w:type="dxa"/>
+          </w:tcPr>
+          <w:p>
+            <w:r>
+              <w:t>No wait</w:t>
+            </w:r>
+          </w:p>
+        </w:tc>
+      </w:tr>
+      <w:tr>
+        <w:trPr>
+          <w:trHeight w:val="282"/>
+        </w:trPr>
+        <w:tc>
+          <w:tcPr>
+            <w:tcW w:w="1502" w:type="dxa"/>
+          </w:tcPr>
+          <w:p>
+            <w:r>
+              <w:t>1</w:t>
+            </w:r>
+          </w:p>
+        </w:tc>
+        <w:tc>
+          <w:tcPr>
+            <w:tcW w:w="1565" w:type="dxa"/>
+          </w:tcPr>
+          <w:p>
+            <w:proofErr w:type="spellStart"/>
+            <w:r>
+              <w:t>Bnez</w:t>
+            </w:r>
+            <w:proofErr w:type="spellEnd"/>
+            <w:r>
+              <w:t xml:space="preserve"> x3, foo</w:t>
+            </w:r>
+          </w:p>
+        </w:tc>
+        <w:tc>
+          <w:tcPr>
+            <w:tcW w:w="1421" w:type="dxa"/>
+          </w:tcPr>
+          <w:p>
+            <w:r>
+              <w:t>9</w:t>
+            </w:r>
+          </w:p>
+        </w:tc>
+        <w:tc>
+          <w:tcPr>
+            <w:tcW w:w="1503" w:type="dxa"/>
+          </w:tcPr>
+          <w:p>
+            <w:r>
+              <w:t>1</w:t>
+            </w:r>
+            <w:r>
+              <w:t>1</w:t>
+            </w:r>
+          </w:p>
+        </w:tc>
+        <w:tc>
+          <w:tcPr>
+            <w:tcW w:w="1496" w:type="dxa"/>
+          </w:tcPr>
+          <w:p>
+            <w:r>
+              <w:t>1</w:t>
+            </w:r>
+            <w:r>
+              <w:t>1</w:t>
+            </w:r>
+          </w:p>
+        </w:tc>
+        <w:tc>
+          <w:tcPr>
+            <w:tcW w:w="1171" w:type="dxa"/>
+          </w:tcPr>
+          <w:p>
+            <w:r>
+              <w:t>NA</w:t>
+            </w:r>
+          </w:p>
+        </w:tc>
+        <w:tc>
+          <w:tcPr>
+            <w:tcW w:w="1801" w:type="dxa"/>
+          </w:tcPr>
+          <w:p>
+            <w:r>
+              <w:t>No wait</w:t>
+            </w:r>
+          </w:p>
+        </w:tc>
+      </w:tr>
+      <w:tr>
+        <w:trPr>
+          <w:trHeight w:val="270"/>
+        </w:trPr>
+        <w:tc>
+          <w:tcPr>
+            <w:tcW w:w="1502" w:type="dxa"/>
+          </w:tcPr>
+          <w:p>
+            <w:r>
+              <w:t>2</w:t>
+            </w:r>
+          </w:p>
+        </w:tc>
+        <w:tc>
+          <w:tcPr>
+            <w:tcW w:w="1565" w:type="dxa"/>
+          </w:tcPr>
+          <w:p>
+            <w:proofErr w:type="spellStart"/>
+            <w:r>
+              <w:t>Fld</w:t>
+            </w:r>
+            <w:proofErr w:type="spellEnd"/>
+            <w:r>
+              <w:t xml:space="preserve"> f2,0(x1)</w:t>
+            </w:r>
+          </w:p>
+        </w:tc>
+        <w:tc>
+          <w:tcPr>
+            <w:tcW w:w="1421" w:type="dxa"/>
+          </w:tcPr>
+          <w:p>
+            <w:r>
+              <w:t>10</w:t>
+            </w:r>
+          </w:p>
+        </w:tc>
+        <w:tc>
+          <w:tcPr>
+            <w:tcW w:w="1503" w:type="dxa"/>
+          </w:tcPr>
+          <w:p>
+            <w:r>
+              <w:t>12</w:t>
+            </w:r>
+          </w:p>
+        </w:tc>
+        <w:tc>
+          <w:tcPr>
+            <w:tcW w:w="1496" w:type="dxa"/>
+          </w:tcPr>
+          <w:p>
+            <w:r>
+              <w:t>12</w:t>
+            </w:r>
+          </w:p>
+        </w:tc>
+        <w:tc>
+          <w:tcPr>
+            <w:tcW w:w="1171" w:type="dxa"/>
+          </w:tcPr>
+          <w:p>
+            <w:r>
+              <w:t>13</w:t>
+            </w:r>
+          </w:p>
+        </w:tc>
+        <w:tc>
+          <w:tcPr>
+            <w:tcW w:w="1801" w:type="dxa"/>
+          </w:tcPr>
+          <w:p>
+            <w:r>
+              <w:t xml:space="preserve">Wait for </w:t>
+            </w:r>
+            <w:proofErr w:type="spellStart"/>
+            <w:r>
+              <w:t>bnez</w:t>
+            </w:r>
+            <w:proofErr w:type="spellEnd"/>
+            <w:r>
+              <w:t xml:space="preserve"> to finish</w:t>
+            </w:r>
+          </w:p>
+        </w:tc>
+      </w:tr>
+      <w:tr>
+        <w:trPr>
+          <w:trHeight w:val="341"/>
+        </w:trPr>
+        <w:tc>
+          <w:tcPr>
+            <w:tcW w:w="1502" w:type="dxa"/>
+          </w:tcPr>
+          <w:p>
+            <w:r>
+              <w:t>2</w:t>
+            </w:r>
+          </w:p>
+        </w:tc>
+        <w:tc>
+          <w:tcPr>
+            <w:tcW w:w="1565" w:type="dxa"/>
+          </w:tcPr>
+          <w:p>
+            <w:proofErr w:type="spellStart"/>
+            <w:r>
+              <w:t>Fmul</w:t>
+            </w:r>
+            <w:proofErr w:type="spellEnd"/>
+            <w:r>
+              <w:t xml:space="preserve"> f4,f2,f0</w:t>
+            </w:r>
+          </w:p>
+        </w:tc>
+        <w:tc>
+          <w:tcPr>
+            <w:tcW w:w="1421" w:type="dxa"/>
+          </w:tcPr>
+          <w:p>
+            <w:r>
+              <w:t>11</w:t>
+            </w:r>
+          </w:p>
+        </w:tc>
+        <w:tc>
+          <w:tcPr>
+            <w:tcW w:w="1503" w:type="dxa"/>
+          </w:tcPr>
+          <w:p>
+            <w:r>
+              <w:t>`</w:t>
+            </w:r>
+          </w:p>
+        </w:tc>
+        <w:tc>
+          <w:tcPr>
+            <w:tcW w:w="1496" w:type="dxa"/>
+          </w:tcPr>
+          <w:p/>
+        </w:tc>
+        <w:tc>
+          <w:tcPr>
+            <w:tcW w:w="1171" w:type="dxa"/>
+          </w:tcPr>
+          <w:p/>
+        </w:tc>
+        <w:tc>
+          <w:tcPr>
+            <w:tcW w:w="1801" w:type="dxa"/>
+          </w:tcPr>
+          <w:p/>
+        </w:tc>
+      </w:tr>
+      <w:tr>
+        <w:trPr>
+          <w:trHeight w:val="282"/>
+        </w:trPr>
+        <w:tc>
+          <w:tcPr>
+            <w:tcW w:w="1502" w:type="dxa"/>
+          </w:tcPr>
+          <w:p>
+            <w:r>
+              <w:t>2</w:t>
+            </w:r>
+          </w:p>
+        </w:tc>
+        <w:tc>
+          <w:tcPr>
+            <w:tcW w:w="1565" w:type="dxa"/>
+          </w:tcPr>
+          <w:p>
+            <w:proofErr w:type="spellStart"/>
+            <w:r>
+              <w:t>Fld</w:t>
+            </w:r>
+            <w:proofErr w:type="spellEnd"/>
+            <w:r>
+              <w:t xml:space="preserve"> f6,0(x2)</w:t>
+            </w:r>
+          </w:p>
+        </w:tc>
+        <w:tc>
+          <w:tcPr>
+            <w:tcW w:w="1421" w:type="dxa"/>
+          </w:tcPr>
+          <w:p>
+            <w:r>
+              <w:t>12</w:t>
+            </w:r>
+          </w:p>
+        </w:tc>
+        <w:tc>
+          <w:tcPr>
+            <w:tcW w:w="1503" w:type="dxa"/>
+          </w:tcPr>
+          <w:p/>
+        </w:tc>
+        <w:tc>
+          <w:tcPr>
+            <w:tcW w:w="1496" w:type="dxa"/>
+          </w:tcPr>
+          <w:p/>
+        </w:tc>
+        <w:tc>
+          <w:tcPr>
+            <w:tcW w:w="1171" w:type="dxa"/>
+          </w:tcPr>
+          <w:p/>
+        </w:tc>
+        <w:tc>
+          <w:tcPr>
+            <w:tcW w:w="1801" w:type="dxa"/>
+          </w:tcPr>
+          <w:p/>
+        </w:tc>
+      </w:tr>
+      <w:tr>
+        <w:trPr>
+          <w:trHeight w:val="323"/>
+        </w:trPr>
+        <w:tc>
+          <w:tcPr>
+            <w:tcW w:w="1502" w:type="dxa"/>
+          </w:tcPr>
+          <w:p>
+            <w:r>
+              <w:t>2</w:t>
+            </w:r>
+          </w:p>
+        </w:tc>
+        <w:tc>
+          <w:tcPr>
+            <w:tcW w:w="1565" w:type="dxa"/>
+          </w:tcPr>
+          <w:p>
+            <w:proofErr w:type="spellStart"/>
+            <w:r>
+              <w:t>Fadd</w:t>
+            </w:r>
+            <w:proofErr w:type="spellEnd"/>
+            <w:r>
+              <w:t xml:space="preserve"> f6,f4,f6</w:t>
+            </w:r>
+          </w:p>
+        </w:tc>
+        <w:tc>
+          <w:tcPr>
+            <w:tcW w:w="1421" w:type="dxa"/>
+          </w:tcPr>
+          <w:p>
+            <w:r>
+              <w:t>13</w:t>
+            </w:r>
+          </w:p>
+        </w:tc>
+        <w:tc>
+          <w:tcPr>
+            <w:tcW w:w="1503" w:type="dxa"/>
+          </w:tcPr>
+          <w:p/>
+        </w:tc>
+        <w:tc>
+          <w:tcPr>
+            <w:tcW w:w="1496" w:type="dxa"/>
+          </w:tcPr>
+          <w:p/>
+        </w:tc>
+        <w:tc>
+          <w:tcPr>
+            <w:tcW w:w="1171" w:type="dxa"/>
+          </w:tcPr>
+          <w:p/>
+        </w:tc>
+        <w:tc>
+          <w:tcPr>
+            <w:tcW w:w="1801" w:type="dxa"/>
+          </w:tcPr>
+          <w:p/>
+        </w:tc>
+      </w:tr>
+      <w:tr>
+        <w:trPr>
+          <w:trHeight w:val="282"/>
+        </w:trPr>
+        <w:tc>
+          <w:tcPr>
+            <w:tcW w:w="1502" w:type="dxa"/>
+          </w:tcPr>
+          <w:p>
+            <w:r>
+              <w:t>2</w:t>
+            </w:r>
+          </w:p>
+        </w:tc>
+        <w:tc>
+          <w:tcPr>
+            <w:tcW w:w="1565" w:type="dxa"/>
+          </w:tcPr>
+          <w:p>
+            <w:proofErr w:type="spellStart"/>
+            <w:r>
+              <w:t>Fsd</w:t>
+            </w:r>
+            <w:proofErr w:type="spellEnd"/>
+            <w:r>
+              <w:t xml:space="preserve"> f6,0(x2)</w:t>
+            </w:r>
+          </w:p>
+        </w:tc>
+        <w:tc>
+          <w:tcPr>
+            <w:tcW w:w="1421" w:type="dxa"/>
+          </w:tcPr>
+          <w:p>
+            <w:r>
+              <w:t>14</w:t>
+            </w:r>
+          </w:p>
+        </w:tc>
+        <w:tc>
+          <w:tcPr>
+            <w:tcW w:w="1503" w:type="dxa"/>
+          </w:tcPr>
+          <w:p/>
+        </w:tc>
+        <w:tc>
+          <w:tcPr>
+            <w:tcW w:w="1496" w:type="dxa"/>
+          </w:tcPr>
+          <w:p/>
+        </w:tc>
+        <w:tc>
+          <w:tcPr>
+            <w:tcW w:w="1171" w:type="dxa"/>
+          </w:tcPr>
+          <w:p/>
+        </w:tc>
+        <w:tc>
+          <w:tcPr>
+            <w:tcW w:w="1801" w:type="dxa"/>
+          </w:tcPr>
+          <w:p/>
+        </w:tc>
+      </w:tr>
+      <w:tr>
+        <w:trPr>
+          <w:trHeight w:val="270"/>
+        </w:trPr>
+        <w:tc>
+          <w:tcPr>
+            <w:tcW w:w="1502" w:type="dxa"/>
+          </w:tcPr>
+          <w:p>
+            <w:r>
+              <w:t>2</w:t>
+            </w:r>
+          </w:p>
+        </w:tc>
+        <w:tc>
+          <w:tcPr>
+            <w:tcW w:w="1565" w:type="dxa"/>
+          </w:tcPr>
+          <w:p>
+            <w:proofErr w:type="spellStart"/>
+            <w:r>
+              <w:t>Addi</w:t>
+            </w:r>
+            <w:proofErr w:type="spellEnd"/>
+            <w:r>
+              <w:t xml:space="preserve"> x1,x1,#8</w:t>
+            </w:r>
+          </w:p>
+        </w:tc>
+        <w:tc>
+          <w:tcPr>
+            <w:tcW w:w="1421" w:type="dxa"/>
+          </w:tcPr>
+          <w:p>
+            <w:r>
+              <w:t>15</w:t>
+            </w:r>
+          </w:p>
+        </w:tc>
+        <w:tc>
+          <w:tcPr>
+            <w:tcW w:w="1503" w:type="dxa"/>
+          </w:tcPr>
+          <w:p/>
+        </w:tc>
+        <w:tc>
+          <w:tcPr>
+            <w:tcW w:w="1496" w:type="dxa"/>
+          </w:tcPr>
+          <w:p/>
+        </w:tc>
+        <w:tc>
+          <w:tcPr>
+            <w:tcW w:w="1171" w:type="dxa"/>
+          </w:tcPr>
+          <w:p/>
+        </w:tc>
+        <w:tc>
+          <w:tcPr>
+            <w:tcW w:w="1801" w:type="dxa"/>
+          </w:tcPr>
+          <w:p/>
+        </w:tc>
+      </w:tr>
+      <w:tr>
+        <w:trPr>
+          <w:trHeight w:val="282"/>
+        </w:trPr>
+        <w:tc>
+          <w:tcPr>
+            <w:tcW w:w="1502" w:type="dxa"/>
+          </w:tcPr>
+          <w:p>
+            <w:r>
+              <w:t>2</w:t>
+            </w:r>
+          </w:p>
+        </w:tc>
+        <w:tc>
+          <w:tcPr>
+            <w:tcW w:w="1565" w:type="dxa"/>
+          </w:tcPr>
+          <w:p>
+            <w:proofErr w:type="spellStart"/>
+            <w:r>
+              <w:t>Addi</w:t>
+            </w:r>
+            <w:proofErr w:type="spellEnd"/>
+            <w:r>
+              <w:t xml:space="preserve"> x2,x2,#8</w:t>
+            </w:r>
+          </w:p>
+        </w:tc>
+        <w:tc>
+          <w:tcPr>
+            <w:tcW w:w="1421" w:type="dxa"/>
+          </w:tcPr>
+          <w:p>
+            <w:r>
+              <w:t>16</w:t>
+            </w:r>
+          </w:p>
+        </w:tc>
+        <w:tc>
+          <w:tcPr>
+            <w:tcW w:w="1503" w:type="dxa"/>
+          </w:tcPr>
+          <w:p/>
+        </w:tc>
+        <w:tc>
+          <w:tcPr>
+            <w:tcW w:w="1496" w:type="dxa"/>
+          </w:tcPr>
+          <w:p/>
+        </w:tc>
+        <w:tc>
+          <w:tcPr>
+            <w:tcW w:w="1171" w:type="dxa"/>
+          </w:tcPr>
+          <w:p/>
+        </w:tc>
+        <w:tc>
+          <w:tcPr>
+            <w:tcW w:w="1801" w:type="dxa"/>
+          </w:tcPr>
+          <w:p/>
+        </w:tc>
+      </w:tr>
+      <w:tr>
+        <w:trPr>
+          <w:trHeight w:val="282"/>
+        </w:trPr>
+        <w:tc>
+          <w:tcPr>
+            <w:tcW w:w="1502" w:type="dxa"/>
+          </w:tcPr>
+          <w:p>
+            <w:r>
+              <w:t>2</w:t>
+            </w:r>
+          </w:p>
+        </w:tc>
+        <w:tc>
+          <w:tcPr>
+            <w:tcW w:w="1565" w:type="dxa"/>
+          </w:tcPr>
+          <w:p>
+            <w:proofErr w:type="spellStart"/>
+            <w:r>
+              <w:t>Sltu</w:t>
+            </w:r>
+            <w:proofErr w:type="spellEnd"/>
+            <w:r>
+              <w:t xml:space="preserve"> x3,x1,x4</w:t>
+            </w:r>
+          </w:p>
+        </w:tc>
+        <w:tc>
+          <w:tcPr>
+            <w:tcW w:w="1421" w:type="dxa"/>
+          </w:tcPr>
+          <w:p>
+            <w:r>
+              <w:t>17</w:t>
+            </w:r>
+          </w:p>
+        </w:tc>
+        <w:tc>
+          <w:tcPr>
+            <w:tcW w:w="1503" w:type="dxa"/>
+          </w:tcPr>
+          <w:p/>
+        </w:tc>
+        <w:tc>
+          <w:tcPr>
+            <w:tcW w:w="1496" w:type="dxa"/>
+          </w:tcPr>
+          <w:p/>
+        </w:tc>
+        <w:tc>
+          <w:tcPr>
+            <w:tcW w:w="1171" w:type="dxa"/>
+          </w:tcPr>
+          <w:p/>
+        </w:tc>
+        <w:tc>
+          <w:tcPr>
+            <w:tcW w:w="1801" w:type="dxa"/>
+          </w:tcPr>
+          <w:p/>
+        </w:tc>
+      </w:tr>
+      <w:tr>
+        <w:trPr>
+          <w:trHeight w:val="282"/>
+        </w:trPr>
+        <w:tc>
+          <w:tcPr>
+            <w:tcW w:w="1502" w:type="dxa"/>
+          </w:tcPr>
+          <w:p>
+            <w:r>
+              <w:t>2</w:t>
+            </w:r>
+          </w:p>
+        </w:tc>
+        <w:tc>
+          <w:tcPr>
+            <w:tcW w:w="1565" w:type="dxa"/>
+          </w:tcPr>
+          <w:p>
+            <w:proofErr w:type="spellStart"/>
+            <w:r>
+              <w:t>Bnez</w:t>
+            </w:r>
+            <w:proofErr w:type="spellEnd"/>
+            <w:r>
+              <w:t xml:space="preserve"> x3, foo</w:t>
+            </w:r>
+          </w:p>
+        </w:tc>
+        <w:tc>
+          <w:tcPr>
+            <w:tcW w:w="1421" w:type="dxa"/>
+          </w:tcPr>
+          <w:p>
+            <w:r>
+              <w:t>18</w:t>
+            </w:r>
+          </w:p>
+        </w:tc>
+        <w:tc>
+          <w:tcPr>
+            <w:tcW w:w="1503" w:type="dxa"/>
+          </w:tcPr>
+          <w:p/>
+        </w:tc>
+        <w:tc>
+          <w:tcPr>
+            <w:tcW w:w="1496" w:type="dxa"/>
+          </w:tcPr>
+          <w:p/>
+        </w:tc>
+        <w:tc>
+          <w:tcPr>
+            <w:tcW w:w="1171" w:type="dxa"/>
+          </w:tcPr>
+          <w:p/>
+        </w:tc>
+        <w:tc>
+          <w:tcPr>
+            <w:tcW w:w="1801" w:type="dxa"/>
+          </w:tcPr>
+          <w:p/>
+        </w:tc>
+      </w:tr>
+      <w:tr>
+        <w:trPr>
+          <w:trHeight w:val="270"/>
+        </w:trPr>
+        <w:tc>
+          <w:tcPr>
+            <w:tcW w:w="1502" w:type="dxa"/>
+          </w:tcPr>
+          <w:p>
+            <w:r>
+              <w:t>3</w:t>
+            </w:r>
+          </w:p>
+        </w:tc>
+        <w:tc>
+          <w:tcPr>
+            <w:tcW w:w="1565" w:type="dxa"/>
+          </w:tcPr>
+          <w:p>
+            <w:proofErr w:type="spellStart"/>
+            <w:r>
+              <w:t>Fld</w:t>
+            </w:r>
+            <w:proofErr w:type="spellEnd"/>
+            <w:r>
+              <w:t xml:space="preserve"> f2,0(x1)</w:t>
+            </w:r>
+          </w:p>
+        </w:tc>
+        <w:tc>
+          <w:tcPr>
+            <w:tcW w:w="1421" w:type="dxa"/>
+          </w:tcPr>
+          <w:p>
+            <w:r>
+              <w:t>19</w:t>
+            </w:r>
+          </w:p>
+        </w:tc>
+        <w:tc>
+          <w:tcPr>
+            <w:tcW w:w="1503" w:type="dxa"/>
+          </w:tcPr>
+          <w:p/>
+        </w:tc>
+        <w:tc>
+          <w:tcPr>
+            <w:tcW w:w="1496" w:type="dxa"/>
+          </w:tcPr>
+          <w:p/>
+        </w:tc>
+        <w:tc>
+          <w:tcPr>
+            <w:tcW w:w="1171" w:type="dxa"/>
+          </w:tcPr>
+          <w:p/>
+        </w:tc>
+        <w:tc>
+          <w:tcPr>
+            <w:tcW w:w="1801" w:type="dxa"/>
+          </w:tcPr>
+          <w:p/>
+        </w:tc>
+      </w:tr>
+      <w:tr>
+        <w:trPr>
+          <w:trHeight w:val="332"/>
+        </w:trPr>
+        <w:tc>
+          <w:tcPr>
+            <w:tcW w:w="1502" w:type="dxa"/>
+          </w:tcPr>
+          <w:p>
+            <w:r>
+              <w:t>3</w:t>
+            </w:r>
+          </w:p>
+        </w:tc>
+        <w:tc>
+          <w:tcPr>
+            <w:tcW w:w="1565" w:type="dxa"/>
+          </w:tcPr>
+          <w:p>
+            <w:proofErr w:type="spellStart"/>
+            <w:r>
+              <w:t>Fmul</w:t>
+            </w:r>
+            <w:proofErr w:type="spellEnd"/>
+            <w:r>
+              <w:t xml:space="preserve"> f4,f2,f0</w:t>
+            </w:r>
+          </w:p>
+        </w:tc>
+        <w:tc>
+          <w:tcPr>
+            <w:tcW w:w="1421" w:type="dxa"/>
+          </w:tcPr>
+          <w:p>
+            <w:r>
+              <w:t>20</w:t>
+            </w:r>
+          </w:p>
+        </w:tc>
+        <w:tc>
+          <w:tcPr>
+            <w:tcW w:w="1503" w:type="dxa"/>
+          </w:tcPr>
+          <w:p/>
+        </w:tc>
+        <w:tc>
+          <w:tcPr>
+            <w:tcW w:w="1496" w:type="dxa"/>
+          </w:tcPr>
+          <w:p/>
+        </w:tc>
+        <w:tc>
+          <w:tcPr>
+            <w:tcW w:w="1171" w:type="dxa"/>
+          </w:tcPr>
+          <w:p/>
+        </w:tc>
+        <w:tc>
+          <w:tcPr>
+            <w:tcW w:w="1801" w:type="dxa"/>
+          </w:tcPr>
+          <w:p/>
+        </w:tc>
+      </w:tr>
+      <w:tr>
+        <w:trPr>
+          <w:trHeight w:val="282"/>
+        </w:trPr>
+        <w:tc>
+          <w:tcPr>
+            <w:tcW w:w="1502" w:type="dxa"/>
+          </w:tcPr>
+          <w:p>
+            <w:r>
+              <w:t>3</w:t>
+            </w:r>
+          </w:p>
+        </w:tc>
+        <w:tc>
+          <w:tcPr>
+            <w:tcW w:w="1565" w:type="dxa"/>
+          </w:tcPr>
+          <w:p>
+            <w:proofErr w:type="spellStart"/>
+            <w:r>
+              <w:t>Fld</w:t>
+            </w:r>
+            <w:proofErr w:type="spellEnd"/>
+            <w:r>
+              <w:t xml:space="preserve"> f6,0(x2)</w:t>
+            </w:r>
+          </w:p>
+        </w:tc>
+        <w:tc>
+          <w:tcPr>
+            <w:tcW w:w="1421" w:type="dxa"/>
+          </w:tcPr>
+          <w:p>
+            <w:r>
+              <w:t>21</w:t>
+            </w:r>
+          </w:p>
+        </w:tc>
+        <w:tc>
+          <w:tcPr>
+            <w:tcW w:w="1503" w:type="dxa"/>
+          </w:tcPr>
+          <w:p/>
+        </w:tc>
+        <w:tc>
+          <w:tcPr>
+            <w:tcW w:w="1496" w:type="dxa"/>
+          </w:tcPr>
+          <w:p/>
+        </w:tc>
+        <w:tc>
+          <w:tcPr>
+            <w:tcW w:w="1171" w:type="dxa"/>
+          </w:tcPr>
+          <w:p/>
+        </w:tc>
+        <w:tc>
+          <w:tcPr>
+            <w:tcW w:w="1801" w:type="dxa"/>
+          </w:tcPr>
+          <w:p/>
+        </w:tc>
+      </w:tr>
+      <w:tr>
+        <w:trPr>
+          <w:trHeight w:val="323"/>
+        </w:trPr>
+        <w:tc>
+          <w:tcPr>
+            <w:tcW w:w="1502" w:type="dxa"/>
+          </w:tcPr>
+          <w:p>
+            <w:r>
+              <w:t>3</w:t>
+            </w:r>
+          </w:p>
+        </w:tc>
+        <w:tc>
+          <w:tcPr>
+            <w:tcW w:w="1565" w:type="dxa"/>
+          </w:tcPr>
+          <w:p>
+            <w:proofErr w:type="spellStart"/>
+            <w:r>
+              <w:t>Fadd</w:t>
+            </w:r>
+            <w:proofErr w:type="spellEnd"/>
+            <w:r>
+              <w:t xml:space="preserve"> f6,f4,f6</w:t>
+            </w:r>
+          </w:p>
+        </w:tc>
+        <w:tc>
+          <w:tcPr>
+            <w:tcW w:w="1421" w:type="dxa"/>
+          </w:tcPr>
+          <w:p>
+            <w:r>
+              <w:t>22</w:t>
+            </w:r>
+          </w:p>
+        </w:tc>
+        <w:tc>
+          <w:tcPr>
+            <w:tcW w:w="1503" w:type="dxa"/>
+          </w:tcPr>
+          <w:p/>
+        </w:tc>
+        <w:tc>
+          <w:tcPr>
+            <w:tcW w:w="1496" w:type="dxa"/>
+          </w:tcPr>
+          <w:p/>
+        </w:tc>
+        <w:tc>
+          <w:tcPr>
+            <w:tcW w:w="1171" w:type="dxa"/>
+          </w:tcPr>
+          <w:p/>
+        </w:tc>
+        <w:tc>
+          <w:tcPr>
+            <w:tcW w:w="1801" w:type="dxa"/>
+          </w:tcPr>
+          <w:p/>
+        </w:tc>
+      </w:tr>
+      <w:tr>
+        <w:trPr>
+          <w:trHeight w:val="282"/>
+        </w:trPr>
+        <w:tc>
+          <w:tcPr>
+            <w:tcW w:w="1502" w:type="dxa"/>
+          </w:tcPr>
+          <w:p>
+            <w:r>
+              <w:lastRenderedPageBreak/>
+              <w:t>3</w:t>
+            </w:r>
+          </w:p>
+        </w:tc>
+        <w:tc>
+          <w:tcPr>
+            <w:tcW w:w="1565" w:type="dxa"/>
+          </w:tcPr>
+          <w:p>
+            <w:proofErr w:type="spellStart"/>
+            <w:r>
+              <w:t>Fsd</w:t>
+            </w:r>
+            <w:proofErr w:type="spellEnd"/>
+            <w:r>
+              <w:t xml:space="preserve"> f6,0(x2)</w:t>
+            </w:r>
+          </w:p>
+        </w:tc>
+        <w:tc>
+          <w:tcPr>
+            <w:tcW w:w="1421" w:type="dxa"/>
+          </w:tcPr>
+          <w:p>
+            <w:r>
+              <w:t>23</w:t>
+            </w:r>
+          </w:p>
+        </w:tc>
+        <w:tc>
+          <w:tcPr>
+            <w:tcW w:w="1503" w:type="dxa"/>
+          </w:tcPr>
+          <w:p/>
+        </w:tc>
+        <w:tc>
+          <w:tcPr>
+            <w:tcW w:w="1496" w:type="dxa"/>
+          </w:tcPr>
+          <w:p/>
+        </w:tc>
+        <w:tc>
+          <w:tcPr>
+            <w:tcW w:w="1171" w:type="dxa"/>
+          </w:tcPr>
+          <w:p/>
+        </w:tc>
+        <w:tc>
+          <w:tcPr>
+            <w:tcW w:w="1801" w:type="dxa"/>
+          </w:tcPr>
+          <w:p/>
+        </w:tc>
+      </w:tr>
+      <w:tr>
+        <w:trPr>
+          <w:trHeight w:val="270"/>
+        </w:trPr>
+        <w:tc>
+          <w:tcPr>
+            <w:tcW w:w="1502" w:type="dxa"/>
+          </w:tcPr>
+          <w:p>
+            <w:r>
+              <w:t>3</w:t>
+            </w:r>
+          </w:p>
+        </w:tc>
+        <w:tc>
+          <w:tcPr>
+            <w:tcW w:w="1565" w:type="dxa"/>
+          </w:tcPr>
+          <w:p>
+            <w:proofErr w:type="spellStart"/>
+            <w:r>
+              <w:t>Addi</w:t>
+            </w:r>
+            <w:proofErr w:type="spellEnd"/>
+            <w:r>
+              <w:t xml:space="preserve"> x1,x1,#8</w:t>
+            </w:r>
+          </w:p>
+        </w:tc>
+        <w:tc>
+          <w:tcPr>
+            <w:tcW w:w="1421" w:type="dxa"/>
+          </w:tcPr>
+          <w:p>
+            <w:r>
+              <w:t>24</w:t>
+            </w:r>
+          </w:p>
+        </w:tc>
+        <w:tc>
+          <w:tcPr>
+            <w:tcW w:w="1503" w:type="dxa"/>
+          </w:tcPr>
+          <w:p/>
+        </w:tc>
+        <w:tc>
+          <w:tcPr>
+            <w:tcW w:w="1496" w:type="dxa"/>
+          </w:tcPr>
+          <w:p/>
+        </w:tc>
+        <w:tc>
+          <w:tcPr>
+            <w:tcW w:w="1171" w:type="dxa"/>
+          </w:tcPr>
+          <w:p/>
+        </w:tc>
+        <w:tc>
+          <w:tcPr>
+            <w:tcW w:w="1801" w:type="dxa"/>
+          </w:tcPr>
+          <w:p/>
+        </w:tc>
+      </w:tr>
+      <w:tr>
+        <w:trPr>
+          <w:trHeight w:val="282"/>
+        </w:trPr>
+        <w:tc>
+          <w:tcPr>
+            <w:tcW w:w="1502" w:type="dxa"/>
+          </w:tcPr>
+          <w:p>
+            <w:r>
+              <w:t>3</w:t>
+            </w:r>
+          </w:p>
+        </w:tc>
+        <w:tc>
+          <w:tcPr>
+            <w:tcW w:w="1565" w:type="dxa"/>
+          </w:tcPr>
+          <w:p>
+            <w:proofErr w:type="spellStart"/>
+            <w:r>
+              <w:t>Addi</w:t>
+            </w:r>
+            <w:proofErr w:type="spellEnd"/>
+            <w:r>
+              <w:t xml:space="preserve"> x2,x2,#8</w:t>
+            </w:r>
+          </w:p>
+        </w:tc>
+        <w:tc>
+          <w:tcPr>
+            <w:tcW w:w="1421" w:type="dxa"/>
+          </w:tcPr>
+          <w:p>
+            <w:r>
+              <w:t>25</w:t>
+            </w:r>
+          </w:p>
+        </w:tc>
+        <w:tc>
+          <w:tcPr>
+            <w:tcW w:w="1503" w:type="dxa"/>
+          </w:tcPr>
+          <w:p/>
+        </w:tc>
+        <w:tc>
+          <w:tcPr>
+            <w:tcW w:w="1496" w:type="dxa"/>
+          </w:tcPr>
+          <w:p/>
+        </w:tc>
+        <w:tc>
+          <w:tcPr>
+            <w:tcW w:w="1171" w:type="dxa"/>
+          </w:tcPr>
+          <w:p/>
+        </w:tc>
+        <w:tc>
+          <w:tcPr>
+            <w:tcW w:w="1801" w:type="dxa"/>
+          </w:tcPr>
+          <w:p/>
+        </w:tc>
+      </w:tr>
+      <w:tr>
+        <w:trPr>
+          <w:trHeight w:val="282"/>
+        </w:trPr>
+        <w:tc>
+          <w:tcPr>
+            <w:tcW w:w="1502" w:type="dxa"/>
+          </w:tcPr>
+          <w:p>
+            <w:r>
+              <w:t>3</w:t>
+            </w:r>
+          </w:p>
+        </w:tc>
+        <w:tc>
+          <w:tcPr>
+            <w:tcW w:w="1565" w:type="dxa"/>
+          </w:tcPr>
+          <w:p>
+            <w:proofErr w:type="spellStart"/>
+            <w:r>
+              <w:t>Sltu</w:t>
+            </w:r>
+            <w:proofErr w:type="spellEnd"/>
+            <w:r>
+              <w:t xml:space="preserve"> x3,x1,x4</w:t>
+            </w:r>
+          </w:p>
+        </w:tc>
+        <w:tc>
+          <w:tcPr>
+            <w:tcW w:w="1421" w:type="dxa"/>
+          </w:tcPr>
+          <w:p>
+            <w:r>
+              <w:t>26</w:t>
+            </w:r>
+          </w:p>
+        </w:tc>
+        <w:tc>
+          <w:tcPr>
+            <w:tcW w:w="1503" w:type="dxa"/>
+          </w:tcPr>
+          <w:p/>
+        </w:tc>
+        <w:tc>
+          <w:tcPr>
+            <w:tcW w:w="1496" w:type="dxa"/>
+          </w:tcPr>
+          <w:p/>
+        </w:tc>
+        <w:tc>
+          <w:tcPr>
+            <w:tcW w:w="1171" w:type="dxa"/>
+          </w:tcPr>
+          <w:p/>
+        </w:tc>
+        <w:tc>
+          <w:tcPr>
+            <w:tcW w:w="1801" w:type="dxa"/>
+          </w:tcPr>
+          <w:p/>
+        </w:tc>
+      </w:tr>
+      <w:tr>
+        <w:trPr>
+          <w:trHeight w:val="282"/>
+        </w:trPr>
+        <w:tc>
+          <w:tcPr>
+            <w:tcW w:w="1502" w:type="dxa"/>
+          </w:tcPr>
+          <w:p>
+            <w:r>
+              <w:t>3</w:t>
+            </w:r>
+          </w:p>
+        </w:tc>
+        <w:tc>
+          <w:tcPr>
+            <w:tcW w:w="1565" w:type="dxa"/>
+          </w:tcPr>
+          <w:p>
+            <w:proofErr w:type="spellStart"/>
+            <w:r>
+              <w:t>Bnez</w:t>
+            </w:r>
+            <w:proofErr w:type="spellEnd"/>
+            <w:r>
+              <w:t xml:space="preserve"> x3, foo</w:t>
+            </w:r>
+          </w:p>
+        </w:tc>
+        <w:tc>
+          <w:tcPr>
+            <w:tcW w:w="1421" w:type="dxa"/>
+          </w:tcPr>
+          <w:p>
+            <w:r>
+              <w:t>27</w:t>
+            </w:r>
+          </w:p>
+        </w:tc>
+        <w:tc>
+          <w:tcPr>
+            <w:tcW w:w="1503" w:type="dxa"/>
+          </w:tcPr>
+          <w:p/>
+        </w:tc>
+        <w:tc>
+          <w:tcPr>
+            <w:tcW w:w="1496" w:type="dxa"/>
+          </w:tcPr>
+          <w:p/>
+        </w:tc>
+        <w:tc>
+          <w:tcPr>
+            <w:tcW w:w="1171" w:type="dxa"/>
+          </w:tcPr>
+          <w:p/>
+        </w:tc>
+        <w:tc>
+          <w:tcPr>
+            <w:tcW w:w="1801" w:type="dxa"/>
+          </w:tcPr>
+          <w:p/>
+        </w:tc>
+      </w:tr>
+    </w:tbl>
+    <w:p>
+      <w:pPr>
+        <w:spacing w:line="240" w:lineRule="auto"/>
+        <w:ind w:left="720"/>
+      </w:pPr>
     </w:p>
     <w:p>
       <w:pPr>
@@ -211,8 +2288,6 @@
       <w:r>
         <w:t xml:space="preserve"> and the MUL instructions</w:t>
       </w:r>
-      <w:bookmarkStart w:id="0" w:name="_GoBack"/>
-      <w:bookmarkEnd w:id="0"/>
       <w:r>
         <w:t>. However, each of the ADD instructions is dependent on each other so they cannot execute concurrently.</w:t>
       </w:r>
@@ -789,9 +2864,435 @@
       <w:pPr>
         <w:spacing w:line="240" w:lineRule="auto"/>
       </w:pPr>
-      <w:r>
+    </w:p>
+    <w:p>
+      <w:pPr>
+        <w:spacing w:line="240" w:lineRule="auto"/>
+      </w:pPr>
+    </w:p>
+    <w:p>
+      <w:pPr>
+        <w:spacing w:line="240" w:lineRule="auto"/>
+      </w:pPr>
+    </w:p>
+    <w:p>
+      <w:pPr>
+        <w:spacing w:line="240" w:lineRule="auto"/>
+      </w:pPr>
+      <w:r>
+        <w:lastRenderedPageBreak/>
         <w:t>3.18</w:t>
       </w:r>
+    </w:p>
+    <w:p>
+      <w:pPr>
+        <w:spacing w:line="240" w:lineRule="auto"/>
+        <w:ind w:left="720"/>
+      </w:pPr>
+      <w:r>
+        <w:t>Stalls due to Branch Target Buffer (BTB) = (Stall due to buffer miss) + (Stall due to branch take in buffer) + (Stall due to branch misprediction in buffer)</w:t>
+      </w:r>
+    </w:p>
+    <w:p>
+      <w:pPr>
+        <w:spacing w:line="240" w:lineRule="auto"/>
+        <w:ind w:left="720"/>
+      </w:pPr>
+      <w:r>
+        <w:t>Probability of</w:t>
+      </w:r>
+      <w:r>
+        <w:t xml:space="preserve"> buffer miss</w:t>
+      </w:r>
+      <w:r>
+        <w:t xml:space="preserve"> (</w:t>
+      </w:r>
+      <w:proofErr w:type="spellStart"/>
+      <w:r>
+        <w:t>P</w:t>
+      </w:r>
+      <w:r>
+        <w:rPr>
+          <w:vertAlign w:val="subscript"/>
+        </w:rPr>
+        <w:t>M</w:t>
+      </w:r>
+      <w:r>
+        <w:rPr>
+          <w:vertAlign w:val="subscript"/>
+        </w:rPr>
+        <w:t>iss</w:t>
+      </w:r>
+      <w:proofErr w:type="spellEnd"/>
+      <w:r>
+        <w:t>)</w:t>
+      </w:r>
+      <w:r>
+        <w:t xml:space="preserve"> = </w:t>
+      </w:r>
+      <w:r>
+        <w:t>Branch Frequency</w:t>
+      </w:r>
+      <w:r>
+        <w:t xml:space="preserve"> </w:t>
+      </w:r>
+      <w:r>
+        <w:t xml:space="preserve">* Miss </w:t>
+      </w:r>
+      <w:r>
+        <w:t>rate</w:t>
+      </w:r>
+    </w:p>
+    <w:p>
+      <w:pPr>
+        <w:spacing w:line="240" w:lineRule="auto"/>
+        <w:ind w:left="720"/>
+      </w:pPr>
+      <w:r>
+        <w:tab/>
+      </w:r>
+      <w:r>
+        <w:tab/>
+      </w:r>
+      <w:r>
+        <w:tab/>
+        <w:t xml:space="preserve">= </w:t>
+      </w:r>
+      <w:r>
+        <w:t>1</w:t>
+      </w:r>
+      <w:r>
+        <w:t>5</w:t>
+      </w:r>
+      <w:r>
+        <w:t>% * 1</w:t>
+      </w:r>
+      <w:r>
+        <w:t>0</w:t>
+      </w:r>
+      <w:r>
+        <w:t>% =</w:t>
+      </w:r>
+      <w:r>
+        <w:t xml:space="preserve"> 1.5%</w:t>
+      </w:r>
+    </w:p>
+    <w:p>
+      <w:pPr>
+        <w:spacing w:line="240" w:lineRule="auto"/>
+        <w:ind w:left="720"/>
+      </w:pPr>
+      <w:r>
+        <w:t xml:space="preserve">Probability of </w:t>
+      </w:r>
+      <w:r>
+        <w:t>branch taken</w:t>
+      </w:r>
+      <w:r>
+        <w:t xml:space="preserve"> (</w:t>
+      </w:r>
+      <w:proofErr w:type="spellStart"/>
+      <w:r>
+        <w:t>P</w:t>
+      </w:r>
+      <w:r>
+        <w:rPr>
+          <w:vertAlign w:val="subscript"/>
+        </w:rPr>
+        <w:t>Taken</w:t>
+      </w:r>
+      <w:proofErr w:type="spellEnd"/>
+      <w:r>
+        <w:t>)</w:t>
+      </w:r>
+      <w:r>
+        <w:t xml:space="preserve"> = </w:t>
+      </w:r>
+      <w:r>
+        <w:t>Branch Frequency * Hit rate * Accuracy</w:t>
+      </w:r>
+    </w:p>
+    <w:p>
+      <w:pPr>
+        <w:spacing w:line="240" w:lineRule="auto"/>
+        <w:ind w:left="720"/>
+      </w:pPr>
+      <w:r>
+        <w:tab/>
+      </w:r>
+      <w:r>
+        <w:tab/>
+      </w:r>
+      <w:r>
+        <w:tab/>
+        <w:t xml:space="preserve">= </w:t>
+      </w:r>
+      <w:r>
+        <w:t>15% * 90% * 90%</w:t>
+      </w:r>
+      <w:r>
+        <w:t xml:space="preserve"> = 12.1%</w:t>
+      </w:r>
+    </w:p>
+    <w:p>
+      <w:pPr>
+        <w:spacing w:line="240" w:lineRule="auto"/>
+        <w:ind w:left="720"/>
+      </w:pPr>
+      <w:r>
+        <w:t>Probability of</w:t>
+      </w:r>
+      <w:r>
+        <w:t xml:space="preserve"> branch </w:t>
+      </w:r>
+      <w:r>
+        <w:t>misprediction</w:t>
+      </w:r>
+      <w:r>
+        <w:t xml:space="preserve"> (</w:t>
+      </w:r>
+      <w:proofErr w:type="spellStart"/>
+      <w:r>
+        <w:t>P</w:t>
+      </w:r>
+      <w:r>
+        <w:rPr>
+          <w:vertAlign w:val="subscript"/>
+        </w:rPr>
+        <w:t>Misprediction</w:t>
+      </w:r>
+      <w:proofErr w:type="spellEnd"/>
+      <w:r>
+        <w:t>)</w:t>
+      </w:r>
+      <w:r>
+        <w:t xml:space="preserve"> </w:t>
+      </w:r>
+      <w:r>
+        <w:t>= Branch Frequency * Hit rate * (100-Accuracy)</w:t>
+      </w:r>
+    </w:p>
+    <w:p>
+      <w:pPr>
+        <w:spacing w:line="240" w:lineRule="auto"/>
+        <w:ind w:left="720"/>
+      </w:pPr>
+      <w:r>
+        <w:tab/>
+      </w:r>
+      <w:r>
+        <w:tab/>
+      </w:r>
+      <w:r>
+        <w:tab/>
+        <w:t xml:space="preserve">= 15% * 90% * </w:t>
+      </w:r>
+      <w:r>
+        <w:t>10*</w:t>
+      </w:r>
+      <w:r>
+        <w:t xml:space="preserve"> = 1.2%</w:t>
+      </w:r>
+    </w:p>
+    <w:p>
+      <w:pPr>
+        <w:spacing w:line="240" w:lineRule="auto"/>
+        <w:ind w:left="720"/>
+      </w:pPr>
+      <w:r>
+        <w:t xml:space="preserve">Total stall = </w:t>
+      </w:r>
+      <w:proofErr w:type="spellStart"/>
+      <w:r>
+        <w:t>P</w:t>
+      </w:r>
+      <w:r>
+        <w:rPr>
+          <w:vertAlign w:val="subscript"/>
+        </w:rPr>
+        <w:t>Miss</w:t>
+      </w:r>
+      <w:proofErr w:type="spellEnd"/>
+      <w:r>
+        <w:t>*</w:t>
+      </w:r>
+      <w:r>
+        <w:t xml:space="preserve">penalty + </w:t>
+      </w:r>
+      <w:proofErr w:type="spellStart"/>
+      <w:r>
+        <w:t>P</w:t>
+      </w:r>
+      <w:r>
+        <w:rPr>
+          <w:vertAlign w:val="subscript"/>
+        </w:rPr>
+        <w:t>Taken</w:t>
+      </w:r>
+      <w:proofErr w:type="spellEnd"/>
+      <w:r>
+        <w:t>*</w:t>
+      </w:r>
+      <w:r>
+        <w:t xml:space="preserve">0 + </w:t>
+      </w:r>
+      <w:proofErr w:type="spellStart"/>
+      <w:r>
+        <w:t>P</w:t>
+      </w:r>
+      <w:r>
+        <w:rPr>
+          <w:vertAlign w:val="subscript"/>
+        </w:rPr>
+        <w:t>Misprediction</w:t>
+      </w:r>
+      <w:proofErr w:type="spellEnd"/>
+      <w:r>
+        <w:t>*penalty</w:t>
+      </w:r>
+    </w:p>
+    <w:p>
+      <w:pPr>
+        <w:spacing w:line="240" w:lineRule="auto"/>
+        <w:ind w:left="720"/>
+      </w:pPr>
+      <w:r>
+        <w:tab/>
+        <w:t xml:space="preserve">= </w:t>
+      </w:r>
+      <w:r>
+        <w:t>1.5%*3 + 0 + 1.2*4</w:t>
+      </w:r>
+    </w:p>
+    <w:p>
+      <w:pPr>
+        <w:spacing w:line="240" w:lineRule="auto"/>
+        <w:ind w:left="720"/>
+      </w:pPr>
+      <w:r>
+        <w:tab/>
+        <w:t>=</w:t>
+      </w:r>
+      <w:r>
+        <w:t xml:space="preserve"> </w:t>
+      </w:r>
+      <w:r>
+        <w:t>9.3%</w:t>
+      </w:r>
+    </w:p>
+    <w:p>
+      <w:pPr>
+        <w:spacing w:line="240" w:lineRule="auto"/>
+        <w:ind w:left="720"/>
+        <w:rPr>
+          <w:b/>
+        </w:rPr>
+      </w:pPr>
+      <w:r>
+        <w:tab/>
+        <w:t xml:space="preserve">= 1 + (9.3/100) = </w:t>
+      </w:r>
+      <w:r>
+        <w:rPr>
+          <w:b/>
+        </w:rPr>
+        <w:t>1.093</w:t>
+      </w:r>
+      <w:r>
+        <w:rPr>
+          <w:b/>
+        </w:rPr>
+        <w:t xml:space="preserve"> CPI</w:t>
+      </w:r>
+    </w:p>
+    <w:p>
+      <w:pPr>
+        <w:spacing w:line="240" w:lineRule="auto"/>
+        <w:ind w:left="720"/>
+        <w:rPr>
+          <w:b/>
+        </w:rPr>
+      </w:pPr>
+    </w:p>
+    <w:p>
+      <w:pPr>
+        <w:spacing w:line="240" w:lineRule="auto"/>
+        <w:ind w:left="720"/>
+      </w:pPr>
+      <w:r>
+        <w:t>For a processor</w:t>
+      </w:r>
+      <w:r>
+        <w:t xml:space="preserve"> with a fixed two cycle branch penalty,</w:t>
+      </w:r>
+    </w:p>
+    <w:p>
+      <w:pPr>
+        <w:spacing w:line="240" w:lineRule="auto"/>
+        <w:ind w:left="720"/>
+      </w:pPr>
+      <w:r>
+        <w:t>Stall = Branch frequency * penalty</w:t>
+      </w:r>
+    </w:p>
+    <w:p>
+      <w:pPr>
+        <w:spacing w:line="240" w:lineRule="auto"/>
+      </w:pPr>
+      <w:r>
+        <w:tab/>
+        <w:t xml:space="preserve">        = </w:t>
+      </w:r>
+      <w:r>
+        <w:t>15% * 2</w:t>
+      </w:r>
+    </w:p>
+    <w:p>
+      <w:pPr>
+        <w:spacing w:line="240" w:lineRule="auto"/>
+      </w:pPr>
+      <w:r>
+        <w:tab/>
+        <w:t xml:space="preserve">        = </w:t>
+      </w:r>
+      <w:r>
+        <w:t>0.3</w:t>
+      </w:r>
+    </w:p>
+    <w:p>
+      <w:pPr>
+        <w:spacing w:line="240" w:lineRule="auto"/>
+      </w:pPr>
+      <w:r>
+        <w:tab/>
+        <w:t xml:space="preserve">        =</w:t>
+      </w:r>
+      <w:r>
+        <w:t xml:space="preserve"> 1.3</w:t>
+      </w:r>
+    </w:p>
+    <w:p>
+      <w:pPr>
+        <w:spacing w:line="240" w:lineRule="auto"/>
+        <w:rPr>
+          <w:b/>
+        </w:rPr>
+      </w:pPr>
+      <w:bookmarkStart w:id="0" w:name="_GoBack"/>
+      <w:r>
+        <w:rPr>
+          <w:b/>
+        </w:rPr>
+        <w:tab/>
+        <w:t xml:space="preserve">Speed up = </w:t>
+      </w:r>
+      <w:r>
+        <w:rPr>
+          <w:b/>
+        </w:rPr>
+        <w:t>1.3/1.093 ~ 1.2</w:t>
+      </w:r>
+      <w:bookmarkEnd w:id="0"/>
     </w:p>
     <w:sectPr>
       <w:pgSz w:w="12240" w:h="15840"/>

</xml_diff>

<commit_message>
Local predictor and 3.15 left
</commit_message>
<xml_diff>
--- a/CDA-5106/Assignment 2.docx
+++ b/CDA-5106/Assignment 2.docx
@@ -23,6 +23,9 @@
       </w:pPr>
       <w:r>
         <w:t>3.15</w:t>
+      </w:r>
+      <w:r>
+        <w:t xml:space="preserve"> a)</w:t>
       </w:r>
     </w:p>
     <w:tbl>
@@ -190,13 +193,8 @@
             <w:tcW w:w="1565" w:type="dxa"/>
           </w:tcPr>
           <w:p>
-            <w:proofErr w:type="spellStart"/>
-            <w:r>
-              <w:t>Fld</w:t>
-            </w:r>
-            <w:proofErr w:type="spellEnd"/>
-            <w:r>
-              <w:t xml:space="preserve"> f2,0(x1)</w:t>
+            <w:r>
+              <w:t>Fld f2,0(x1)</w:t>
             </w:r>
           </w:p>
         </w:tc>
@@ -270,13 +268,8 @@
             <w:tcW w:w="1565" w:type="dxa"/>
           </w:tcPr>
           <w:p>
-            <w:proofErr w:type="spellStart"/>
-            <w:r>
-              <w:t>Fmul</w:t>
-            </w:r>
-            <w:proofErr w:type="spellEnd"/>
-            <w:r>
-              <w:t xml:space="preserve"> f4,f2,f0</w:t>
+            <w:r>
+              <w:t>Fmul f4,f2,f0</w:t>
             </w:r>
           </w:p>
         </w:tc>
@@ -353,13 +346,8 @@
             <w:tcW w:w="1565" w:type="dxa"/>
           </w:tcPr>
           <w:p>
-            <w:proofErr w:type="spellStart"/>
-            <w:r>
-              <w:t>Fld</w:t>
-            </w:r>
-            <w:proofErr w:type="spellEnd"/>
-            <w:r>
-              <w:t xml:space="preserve"> f6,0(x2)</w:t>
+            <w:r>
+              <w:t>Fld f6,0(x2)</w:t>
             </w:r>
           </w:p>
         </w:tc>
@@ -433,13 +421,8 @@
             <w:tcW w:w="1565" w:type="dxa"/>
           </w:tcPr>
           <w:p>
-            <w:proofErr w:type="spellStart"/>
-            <w:r>
-              <w:t>Fadd</w:t>
-            </w:r>
-            <w:proofErr w:type="spellEnd"/>
-            <w:r>
-              <w:t xml:space="preserve"> f6,f4,f6</w:t>
+            <w:r>
+              <w:t>Fadd f6,f4,f6</w:t>
             </w:r>
           </w:p>
         </w:tc>
@@ -489,15 +472,7 @@
           </w:tcPr>
           <w:p>
             <w:r>
-              <w:t xml:space="preserve">The instruction only starts execution when </w:t>
-            </w:r>
-            <w:proofErr w:type="spellStart"/>
-            <w:r>
-              <w:t>fmul</w:t>
-            </w:r>
-            <w:proofErr w:type="spellEnd"/>
-            <w:r>
-              <w:t xml:space="preserve"> completes because of f6 dependency</w:t>
+              <w:t>The instruction only starts execution when fmul completes because of f6 dependency</w:t>
             </w:r>
           </w:p>
         </w:tc>
@@ -521,13 +496,8 @@
             <w:tcW w:w="1565" w:type="dxa"/>
           </w:tcPr>
           <w:p>
-            <w:proofErr w:type="spellStart"/>
-            <w:r>
-              <w:t>Fsd</w:t>
-            </w:r>
-            <w:proofErr w:type="spellEnd"/>
-            <w:r>
-              <w:t xml:space="preserve"> f6,0(x2)</w:t>
+            <w:r>
+              <w:t>Fsd f6,0(x2)</w:t>
             </w:r>
           </w:p>
         </w:tc>
@@ -601,13 +571,8 @@
             <w:tcW w:w="1565" w:type="dxa"/>
           </w:tcPr>
           <w:p>
-            <w:proofErr w:type="spellStart"/>
-            <w:r>
-              <w:t>Addi</w:t>
-            </w:r>
-            <w:proofErr w:type="spellEnd"/>
-            <w:r>
-              <w:t xml:space="preserve"> x1,x1,#8</w:t>
+            <w:r>
+              <w:t>Addi x1,x1,#8</w:t>
             </w:r>
           </w:p>
         </w:tc>
@@ -681,13 +646,8 @@
             <w:tcW w:w="1565" w:type="dxa"/>
           </w:tcPr>
           <w:p>
-            <w:proofErr w:type="spellStart"/>
-            <w:r>
-              <w:t>Addi</w:t>
-            </w:r>
-            <w:proofErr w:type="spellEnd"/>
-            <w:r>
-              <w:t xml:space="preserve"> x2,x2,#8</w:t>
+            <w:r>
+              <w:t>Addi x2,x2,#8</w:t>
             </w:r>
           </w:p>
         </w:tc>
@@ -761,13 +721,8 @@
             <w:tcW w:w="1565" w:type="dxa"/>
           </w:tcPr>
           <w:p>
-            <w:proofErr w:type="spellStart"/>
-            <w:r>
-              <w:t>Sltu</w:t>
-            </w:r>
-            <w:proofErr w:type="spellEnd"/>
-            <w:r>
-              <w:t xml:space="preserve"> x3,x1,x4</w:t>
+            <w:r>
+              <w:t>Sltu x3,x1,x4</w:t>
             </w:r>
           </w:p>
         </w:tc>
@@ -841,13 +796,8 @@
             <w:tcW w:w="1565" w:type="dxa"/>
           </w:tcPr>
           <w:p>
-            <w:proofErr w:type="spellStart"/>
-            <w:r>
-              <w:t>Bnez</w:t>
-            </w:r>
-            <w:proofErr w:type="spellEnd"/>
-            <w:r>
-              <w:t xml:space="preserve"> x3, foo</w:t>
+            <w:r>
+              <w:t>Bnez x3, foo</w:t>
             </w:r>
           </w:p>
         </w:tc>
@@ -927,13 +877,8 @@
             <w:tcW w:w="1565" w:type="dxa"/>
           </w:tcPr>
           <w:p>
-            <w:proofErr w:type="spellStart"/>
-            <w:r>
-              <w:t>Fld</w:t>
-            </w:r>
-            <w:proofErr w:type="spellEnd"/>
-            <w:r>
-              <w:t xml:space="preserve"> f2,0(x1)</w:t>
+            <w:r>
+              <w:t>Fld f2,0(x1)</w:t>
             </w:r>
           </w:p>
         </w:tc>
@@ -983,15 +928,7 @@
           </w:tcPr>
           <w:p>
             <w:r>
-              <w:t xml:space="preserve">Wait for </w:t>
-            </w:r>
-            <w:proofErr w:type="spellStart"/>
-            <w:r>
-              <w:t>bnez</w:t>
-            </w:r>
-            <w:proofErr w:type="spellEnd"/>
-            <w:r>
-              <w:t xml:space="preserve"> to finish</w:t>
+              <w:t>Wait for bnez to finish</w:t>
             </w:r>
           </w:p>
         </w:tc>
@@ -1015,13 +952,8 @@
             <w:tcW w:w="1565" w:type="dxa"/>
           </w:tcPr>
           <w:p>
-            <w:proofErr w:type="spellStart"/>
-            <w:r>
-              <w:t>Fmul</w:t>
-            </w:r>
-            <w:proofErr w:type="spellEnd"/>
-            <w:r>
-              <w:t xml:space="preserve"> f4,f2,f0</w:t>
+            <w:r>
+              <w:t>Fmul f4,f2,f0</w:t>
             </w:r>
           </w:p>
         </w:tc>
@@ -1083,13 +1015,8 @@
             <w:tcW w:w="1565" w:type="dxa"/>
           </w:tcPr>
           <w:p>
-            <w:proofErr w:type="spellStart"/>
-            <w:r>
-              <w:t>Fld</w:t>
-            </w:r>
-            <w:proofErr w:type="spellEnd"/>
-            <w:r>
-              <w:t xml:space="preserve"> f6,0(x2)</w:t>
+            <w:r>
+              <w:t>Fld f6,0(x2)</w:t>
             </w:r>
           </w:p>
         </w:tc>
@@ -1147,13 +1074,8 @@
             <w:tcW w:w="1565" w:type="dxa"/>
           </w:tcPr>
           <w:p>
-            <w:proofErr w:type="spellStart"/>
-            <w:r>
-              <w:t>Fadd</w:t>
-            </w:r>
-            <w:proofErr w:type="spellEnd"/>
-            <w:r>
-              <w:t xml:space="preserve"> f6,f4,f6</w:t>
+            <w:r>
+              <w:t>Fadd f6,f4,f6</w:t>
             </w:r>
           </w:p>
         </w:tc>
@@ -1211,13 +1133,8 @@
             <w:tcW w:w="1565" w:type="dxa"/>
           </w:tcPr>
           <w:p>
-            <w:proofErr w:type="spellStart"/>
-            <w:r>
-              <w:t>Fsd</w:t>
-            </w:r>
-            <w:proofErr w:type="spellEnd"/>
-            <w:r>
-              <w:t xml:space="preserve"> f6,0(x2)</w:t>
+            <w:r>
+              <w:t>Fsd f6,0(x2)</w:t>
             </w:r>
           </w:p>
         </w:tc>
@@ -1275,13 +1192,8 @@
             <w:tcW w:w="1565" w:type="dxa"/>
           </w:tcPr>
           <w:p>
-            <w:proofErr w:type="spellStart"/>
-            <w:r>
-              <w:t>Addi</w:t>
-            </w:r>
-            <w:proofErr w:type="spellEnd"/>
-            <w:r>
-              <w:t xml:space="preserve"> x1,x1,#8</w:t>
+            <w:r>
+              <w:t>Addi x1,x1,#8</w:t>
             </w:r>
           </w:p>
         </w:tc>
@@ -1339,13 +1251,8 @@
             <w:tcW w:w="1565" w:type="dxa"/>
           </w:tcPr>
           <w:p>
-            <w:proofErr w:type="spellStart"/>
-            <w:r>
-              <w:t>Addi</w:t>
-            </w:r>
-            <w:proofErr w:type="spellEnd"/>
-            <w:r>
-              <w:t xml:space="preserve"> x2,x2,#8</w:t>
+            <w:r>
+              <w:t>Addi x2,x2,#8</w:t>
             </w:r>
           </w:p>
         </w:tc>
@@ -1403,13 +1310,8 @@
             <w:tcW w:w="1565" w:type="dxa"/>
           </w:tcPr>
           <w:p>
-            <w:proofErr w:type="spellStart"/>
-            <w:r>
-              <w:t>Sltu</w:t>
-            </w:r>
-            <w:proofErr w:type="spellEnd"/>
-            <w:r>
-              <w:t xml:space="preserve"> x3,x1,x4</w:t>
+            <w:r>
+              <w:t>Sltu x3,x1,x4</w:t>
             </w:r>
           </w:p>
         </w:tc>
@@ -1467,13 +1369,8 @@
             <w:tcW w:w="1565" w:type="dxa"/>
           </w:tcPr>
           <w:p>
-            <w:proofErr w:type="spellStart"/>
-            <w:r>
-              <w:t>Bnez</w:t>
-            </w:r>
-            <w:proofErr w:type="spellEnd"/>
-            <w:r>
-              <w:t xml:space="preserve"> x3, foo</w:t>
+            <w:r>
+              <w:t>Bnez x3, foo</w:t>
             </w:r>
           </w:p>
         </w:tc>
@@ -1531,13 +1428,8 @@
             <w:tcW w:w="1565" w:type="dxa"/>
           </w:tcPr>
           <w:p>
-            <w:proofErr w:type="spellStart"/>
-            <w:r>
-              <w:t>Fld</w:t>
-            </w:r>
-            <w:proofErr w:type="spellEnd"/>
-            <w:r>
-              <w:t xml:space="preserve"> f2,0(x1)</w:t>
+            <w:r>
+              <w:t>Fld f2,0(x1)</w:t>
             </w:r>
           </w:p>
         </w:tc>
@@ -1595,13 +1487,8 @@
             <w:tcW w:w="1565" w:type="dxa"/>
           </w:tcPr>
           <w:p>
-            <w:proofErr w:type="spellStart"/>
-            <w:r>
-              <w:t>Fmul</w:t>
-            </w:r>
-            <w:proofErr w:type="spellEnd"/>
-            <w:r>
-              <w:t xml:space="preserve"> f4,f2,f0</w:t>
+            <w:r>
+              <w:t>Fmul f4,f2,f0</w:t>
             </w:r>
           </w:p>
         </w:tc>
@@ -1659,13 +1546,8 @@
             <w:tcW w:w="1565" w:type="dxa"/>
           </w:tcPr>
           <w:p>
-            <w:proofErr w:type="spellStart"/>
-            <w:r>
-              <w:t>Fld</w:t>
-            </w:r>
-            <w:proofErr w:type="spellEnd"/>
-            <w:r>
-              <w:t xml:space="preserve"> f6,0(x2)</w:t>
+            <w:r>
+              <w:t>Fld f6,0(x2)</w:t>
             </w:r>
           </w:p>
         </w:tc>
@@ -1723,13 +1605,8 @@
             <w:tcW w:w="1565" w:type="dxa"/>
           </w:tcPr>
           <w:p>
-            <w:proofErr w:type="spellStart"/>
-            <w:r>
-              <w:t>Fadd</w:t>
-            </w:r>
-            <w:proofErr w:type="spellEnd"/>
-            <w:r>
-              <w:t xml:space="preserve"> f6,f4,f6</w:t>
+            <w:r>
+              <w:t>Fadd f6,f4,f6</w:t>
             </w:r>
           </w:p>
         </w:tc>
@@ -1788,13 +1665,8 @@
             <w:tcW w:w="1565" w:type="dxa"/>
           </w:tcPr>
           <w:p>
-            <w:proofErr w:type="spellStart"/>
-            <w:r>
-              <w:t>Fsd</w:t>
-            </w:r>
-            <w:proofErr w:type="spellEnd"/>
-            <w:r>
-              <w:t xml:space="preserve"> f6,0(x2)</w:t>
+            <w:r>
+              <w:t>Fsd f6,0(x2)</w:t>
             </w:r>
           </w:p>
         </w:tc>
@@ -1852,13 +1724,8 @@
             <w:tcW w:w="1565" w:type="dxa"/>
           </w:tcPr>
           <w:p>
-            <w:proofErr w:type="spellStart"/>
-            <w:r>
-              <w:t>Addi</w:t>
-            </w:r>
-            <w:proofErr w:type="spellEnd"/>
-            <w:r>
-              <w:t xml:space="preserve"> x1,x1,#8</w:t>
+            <w:r>
+              <w:t>Addi x1,x1,#8</w:t>
             </w:r>
           </w:p>
         </w:tc>
@@ -1916,13 +1783,8 @@
             <w:tcW w:w="1565" w:type="dxa"/>
           </w:tcPr>
           <w:p>
-            <w:proofErr w:type="spellStart"/>
-            <w:r>
-              <w:t>Addi</w:t>
-            </w:r>
-            <w:proofErr w:type="spellEnd"/>
-            <w:r>
-              <w:t xml:space="preserve"> x2,x2,#8</w:t>
+            <w:r>
+              <w:t>Addi x2,x2,#8</w:t>
             </w:r>
           </w:p>
         </w:tc>
@@ -1980,13 +1842,8 @@
             <w:tcW w:w="1565" w:type="dxa"/>
           </w:tcPr>
           <w:p>
-            <w:proofErr w:type="spellStart"/>
-            <w:r>
-              <w:t>Sltu</w:t>
-            </w:r>
-            <w:proofErr w:type="spellEnd"/>
-            <w:r>
-              <w:t xml:space="preserve"> x3,x1,x4</w:t>
+            <w:r>
+              <w:t>Sltu x3,x1,x4</w:t>
             </w:r>
           </w:p>
         </w:tc>
@@ -2044,13 +1901,8 @@
             <w:tcW w:w="1565" w:type="dxa"/>
           </w:tcPr>
           <w:p>
-            <w:proofErr w:type="spellStart"/>
-            <w:r>
-              <w:t>Bnez</w:t>
-            </w:r>
-            <w:proofErr w:type="spellEnd"/>
-            <w:r>
-              <w:t xml:space="preserve"> x3, foo</w:t>
+            <w:r>
+              <w:t>Bnez x3, foo</w:t>
             </w:r>
           </w:p>
         </w:tc>
@@ -2856,9 +2708,6 @@
       <w:pPr>
         <w:spacing w:line="240" w:lineRule="auto"/>
       </w:pPr>
-      <w:r>
-        <w:t>3.17</w:t>
-      </w:r>
     </w:p>
     <w:p>
       <w:pPr>
@@ -2881,35 +2730,1567 @@
       </w:pPr>
       <w:r>
         <w:lastRenderedPageBreak/>
-        <w:t>3.18</w:t>
+        <w:t>3.17</w:t>
       </w:r>
     </w:p>
     <w:p>
       <w:pPr>
         <w:spacing w:line="240" w:lineRule="auto"/>
-        <w:ind w:left="720"/>
-      </w:pPr>
-      <w:r>
-        <w:t>Stalls due to Branch Target Buffer (BTB) = (Stall due to buffer miss) + (Stall due to branch take in buffer) + (Stall due to branch misprediction in buffer)</w:t>
-      </w:r>
+      </w:pPr>
+      <w:r>
+        <w:t>Correlating predictor:</w:t>
+      </w:r>
+    </w:p>
+    <w:tbl>
+      <w:tblPr>
+        <w:tblStyle w:val="TableGrid"/>
+        <w:tblW w:w="0" w:type="auto"/>
+        <w:tblLook w:val="04A0" w:firstRow="1" w:lastRow="0" w:firstColumn="1" w:lastColumn="0" w:noHBand="0" w:noVBand="1"/>
+      </w:tblPr>
+      <w:tblGrid>
+        <w:gridCol w:w="1346"/>
+        <w:gridCol w:w="1345"/>
+        <w:gridCol w:w="1338"/>
+        <w:gridCol w:w="1358"/>
+        <w:gridCol w:w="1354"/>
+        <w:gridCol w:w="1488"/>
+        <w:gridCol w:w="1347"/>
+      </w:tblGrid>
+      <w:tr>
+        <w:tc>
+          <w:tcPr>
+            <w:tcW w:w="1368" w:type="dxa"/>
+          </w:tcPr>
+          <w:p>
+            <w:pPr>
+              <w:rPr>
+                <w:b/>
+              </w:rPr>
+            </w:pPr>
+            <w:r>
+              <w:rPr>
+                <w:b/>
+              </w:rPr>
+              <w:t>Branch PC</w:t>
+            </w:r>
+          </w:p>
+        </w:tc>
+        <w:tc>
+          <w:tcPr>
+            <w:tcW w:w="1368" w:type="dxa"/>
+          </w:tcPr>
+          <w:p>
+            <w:pPr>
+              <w:rPr>
+                <w:b/>
+              </w:rPr>
+            </w:pPr>
+            <w:r>
+              <w:rPr>
+                <w:b/>
+              </w:rPr>
+              <w:t>Branch</w:t>
+            </w:r>
+          </w:p>
+        </w:tc>
+        <w:tc>
+          <w:tcPr>
+            <w:tcW w:w="1368" w:type="dxa"/>
+          </w:tcPr>
+          <w:p>
+            <w:pPr>
+              <w:rPr>
+                <w:b/>
+              </w:rPr>
+            </w:pPr>
+            <w:r>
+              <w:rPr>
+                <w:b/>
+              </w:rPr>
+              <w:t>Entry</w:t>
+            </w:r>
+          </w:p>
+        </w:tc>
+        <w:tc>
+          <w:tcPr>
+            <w:tcW w:w="1368" w:type="dxa"/>
+          </w:tcPr>
+          <w:p>
+            <w:pPr>
+              <w:rPr>
+                <w:b/>
+              </w:rPr>
+            </w:pPr>
+            <w:r>
+              <w:rPr>
+                <w:b/>
+              </w:rPr>
+              <w:t>Prediction</w:t>
+            </w:r>
+          </w:p>
+        </w:tc>
+        <w:tc>
+          <w:tcPr>
+            <w:tcW w:w="1368" w:type="dxa"/>
+          </w:tcPr>
+          <w:p>
+            <w:pPr>
+              <w:rPr>
+                <w:b/>
+              </w:rPr>
+            </w:pPr>
+            <w:r>
+              <w:rPr>
+                <w:b/>
+              </w:rPr>
+              <w:t>Outcome</w:t>
+            </w:r>
+          </w:p>
+        </w:tc>
+        <w:tc>
+          <w:tcPr>
+            <w:tcW w:w="1368" w:type="dxa"/>
+          </w:tcPr>
+          <w:p>
+            <w:pPr>
+              <w:rPr>
+                <w:b/>
+              </w:rPr>
+            </w:pPr>
+            <w:r>
+              <w:rPr>
+                <w:b/>
+              </w:rPr>
+              <w:t>Misprediction</w:t>
+            </w:r>
+          </w:p>
+        </w:tc>
+        <w:tc>
+          <w:tcPr>
+            <w:tcW w:w="1368" w:type="dxa"/>
+          </w:tcPr>
+          <w:p>
+            <w:pPr>
+              <w:rPr>
+                <w:b/>
+              </w:rPr>
+            </w:pPr>
+            <w:r>
+              <w:rPr>
+                <w:b/>
+              </w:rPr>
+              <w:t>Update</w:t>
+            </w:r>
+          </w:p>
+        </w:tc>
+      </w:tr>
+      <w:tr>
+        <w:tc>
+          <w:tcPr>
+            <w:tcW w:w="1368" w:type="dxa"/>
+          </w:tcPr>
+          <w:p>
+            <w:r>
+              <w:t>454</w:t>
+            </w:r>
+          </w:p>
+        </w:tc>
+        <w:tc>
+          <w:tcPr>
+            <w:tcW w:w="1368" w:type="dxa"/>
+          </w:tcPr>
+          <w:p>
+            <w:r>
+              <w:t>2</w:t>
+            </w:r>
+          </w:p>
+        </w:tc>
+        <w:tc>
+          <w:tcPr>
+            <w:tcW w:w="1368" w:type="dxa"/>
+          </w:tcPr>
+          <w:p>
+            <w:r>
+              <w:t>4</w:t>
+            </w:r>
+          </w:p>
+        </w:tc>
+        <w:tc>
+          <w:tcPr>
+            <w:tcW w:w="1368" w:type="dxa"/>
+          </w:tcPr>
+          <w:p>
+            <w:r>
+              <w:t>Taken</w:t>
+            </w:r>
+          </w:p>
+        </w:tc>
+        <w:tc>
+          <w:tcPr>
+            <w:tcW w:w="1368" w:type="dxa"/>
+          </w:tcPr>
+          <w:p>
+            <w:r>
+              <w:t>Taken</w:t>
+            </w:r>
+          </w:p>
+        </w:tc>
+        <w:tc>
+          <w:tcPr>
+            <w:tcW w:w="1368" w:type="dxa"/>
+          </w:tcPr>
+          <w:p>
+            <w:r>
+              <w:t>No</w:t>
+            </w:r>
+          </w:p>
+        </w:tc>
+        <w:tc>
+          <w:tcPr>
+            <w:tcW w:w="1368" w:type="dxa"/>
+          </w:tcPr>
+          <w:p>
+            <w:r>
+              <w:t>None</w:t>
+            </w:r>
+          </w:p>
+        </w:tc>
+      </w:tr>
+      <w:tr>
+        <w:tc>
+          <w:tcPr>
+            <w:tcW w:w="1368" w:type="dxa"/>
+          </w:tcPr>
+          <w:p>
+            <w:r>
+              <w:t>543</w:t>
+            </w:r>
+          </w:p>
+        </w:tc>
+        <w:tc>
+          <w:tcPr>
+            <w:tcW w:w="1368" w:type="dxa"/>
+          </w:tcPr>
+          <w:p>
+            <w:r>
+              <w:t>3</w:t>
+            </w:r>
+          </w:p>
+        </w:tc>
+        <w:tc>
+          <w:tcPr>
+            <w:tcW w:w="1368" w:type="dxa"/>
+          </w:tcPr>
+          <w:p>
+            <w:r>
+              <w:t>6</w:t>
+            </w:r>
+          </w:p>
+        </w:tc>
+        <w:tc>
+          <w:tcPr>
+            <w:tcW w:w="1368" w:type="dxa"/>
+          </w:tcPr>
+          <w:p>
+            <w:r>
+              <w:t>Not taken</w:t>
+            </w:r>
+          </w:p>
+        </w:tc>
+        <w:tc>
+          <w:tcPr>
+            <w:tcW w:w="1368" w:type="dxa"/>
+          </w:tcPr>
+          <w:p>
+            <w:r>
+              <w:t>Not taken</w:t>
+            </w:r>
+          </w:p>
+        </w:tc>
+        <w:tc>
+          <w:tcPr>
+            <w:tcW w:w="1368" w:type="dxa"/>
+          </w:tcPr>
+          <w:p>
+            <w:r>
+              <w:t>No</w:t>
+            </w:r>
+          </w:p>
+        </w:tc>
+        <w:tc>
+          <w:tcPr>
+            <w:tcW w:w="1368" w:type="dxa"/>
+          </w:tcPr>
+          <w:p>
+            <w:r>
+              <w:t>None</w:t>
+            </w:r>
+          </w:p>
+        </w:tc>
+      </w:tr>
+      <w:tr>
+        <w:tc>
+          <w:tcPr>
+            <w:tcW w:w="1368" w:type="dxa"/>
+          </w:tcPr>
+          <w:p>
+            <w:r>
+              <w:t>777</w:t>
+            </w:r>
+          </w:p>
+        </w:tc>
+        <w:tc>
+          <w:tcPr>
+            <w:tcW w:w="1368" w:type="dxa"/>
+          </w:tcPr>
+          <w:p>
+            <w:r>
+              <w:t>1</w:t>
+            </w:r>
+          </w:p>
+        </w:tc>
+        <w:tc>
+          <w:tcPr>
+            <w:tcW w:w="1368" w:type="dxa"/>
+          </w:tcPr>
+          <w:p>
+            <w:r>
+              <w:t>2</w:t>
+            </w:r>
+          </w:p>
+        </w:tc>
+        <w:tc>
+          <w:tcPr>
+            <w:tcW w:w="1368" w:type="dxa"/>
+          </w:tcPr>
+          <w:p>
+            <w:r>
+              <w:t>Not taken</w:t>
+            </w:r>
+          </w:p>
+        </w:tc>
+        <w:tc>
+          <w:tcPr>
+            <w:tcW w:w="1368" w:type="dxa"/>
+          </w:tcPr>
+          <w:p>
+            <w:r>
+              <w:t>Not taken</w:t>
+            </w:r>
+          </w:p>
+        </w:tc>
+        <w:tc>
+          <w:tcPr>
+            <w:tcW w:w="1368" w:type="dxa"/>
+          </w:tcPr>
+          <w:p>
+            <w:r>
+              <w:t>No</w:t>
+            </w:r>
+          </w:p>
+        </w:tc>
+        <w:tc>
+          <w:tcPr>
+            <w:tcW w:w="1368" w:type="dxa"/>
+          </w:tcPr>
+          <w:p>
+            <w:r>
+              <w:t>None</w:t>
+            </w:r>
+          </w:p>
+        </w:tc>
+      </w:tr>
+      <w:tr>
+        <w:tc>
+          <w:tcPr>
+            <w:tcW w:w="1368" w:type="dxa"/>
+          </w:tcPr>
+          <w:p>
+            <w:r>
+              <w:t>543</w:t>
+            </w:r>
+          </w:p>
+        </w:tc>
+        <w:tc>
+          <w:tcPr>
+            <w:tcW w:w="1368" w:type="dxa"/>
+          </w:tcPr>
+          <w:p>
+            <w:r>
+              <w:t>3</w:t>
+            </w:r>
+          </w:p>
+        </w:tc>
+        <w:tc>
+          <w:tcPr>
+            <w:tcW w:w="1368" w:type="dxa"/>
+          </w:tcPr>
+          <w:p>
+            <w:r>
+              <w:t>7</w:t>
+            </w:r>
+          </w:p>
+        </w:tc>
+        <w:tc>
+          <w:tcPr>
+            <w:tcW w:w="1368" w:type="dxa"/>
+          </w:tcPr>
+          <w:p>
+            <w:r>
+              <w:t>Not taken</w:t>
+            </w:r>
+          </w:p>
+        </w:tc>
+        <w:tc>
+          <w:tcPr>
+            <w:tcW w:w="1368" w:type="dxa"/>
+          </w:tcPr>
+          <w:p>
+            <w:r>
+              <w:t>Not taken</w:t>
+            </w:r>
+          </w:p>
+        </w:tc>
+        <w:tc>
+          <w:tcPr>
+            <w:tcW w:w="1368" w:type="dxa"/>
+          </w:tcPr>
+          <w:p>
+            <w:r>
+              <w:t>No</w:t>
+            </w:r>
+          </w:p>
+        </w:tc>
+        <w:tc>
+          <w:tcPr>
+            <w:tcW w:w="1368" w:type="dxa"/>
+          </w:tcPr>
+          <w:p>
+            <w:r>
+              <w:t>None</w:t>
+            </w:r>
+          </w:p>
+        </w:tc>
+      </w:tr>
+      <w:tr>
+        <w:tc>
+          <w:tcPr>
+            <w:tcW w:w="1368" w:type="dxa"/>
+          </w:tcPr>
+          <w:p>
+            <w:r>
+              <w:t>777</w:t>
+            </w:r>
+          </w:p>
+        </w:tc>
+        <w:tc>
+          <w:tcPr>
+            <w:tcW w:w="1368" w:type="dxa"/>
+          </w:tcPr>
+          <w:p>
+            <w:r>
+              <w:t>1</w:t>
+            </w:r>
+          </w:p>
+        </w:tc>
+        <w:tc>
+          <w:tcPr>
+            <w:tcW w:w="1368" w:type="dxa"/>
+          </w:tcPr>
+          <w:p>
+            <w:r>
+              <w:t>2</w:t>
+            </w:r>
+          </w:p>
+        </w:tc>
+        <w:tc>
+          <w:tcPr>
+            <w:tcW w:w="1368" w:type="dxa"/>
+          </w:tcPr>
+          <w:p>
+            <w:r>
+              <w:t>Taken</w:t>
+            </w:r>
+          </w:p>
+        </w:tc>
+        <w:tc>
+          <w:tcPr>
+            <w:tcW w:w="1368" w:type="dxa"/>
+          </w:tcPr>
+          <w:p>
+            <w:r>
+              <w:t>Not taken</w:t>
+            </w:r>
+          </w:p>
+        </w:tc>
+        <w:tc>
+          <w:tcPr>
+            <w:tcW w:w="1368" w:type="dxa"/>
+          </w:tcPr>
+          <w:p>
+            <w:r>
+              <w:t>Yes</w:t>
+            </w:r>
+          </w:p>
+        </w:tc>
+        <w:tc>
+          <w:tcPr>
+            <w:tcW w:w="1368" w:type="dxa"/>
+          </w:tcPr>
+          <w:p>
+            <w:r>
+              <w:t>Update to Not taken</w:t>
+            </w:r>
+          </w:p>
+        </w:tc>
+      </w:tr>
+      <w:tr>
+        <w:tc>
+          <w:tcPr>
+            <w:tcW w:w="1368" w:type="dxa"/>
+          </w:tcPr>
+          <w:p>
+            <w:r>
+              <w:t>454</w:t>
+            </w:r>
+          </w:p>
+        </w:tc>
+        <w:tc>
+          <w:tcPr>
+            <w:tcW w:w="1368" w:type="dxa"/>
+          </w:tcPr>
+          <w:p>
+            <w:r>
+              <w:t>2</w:t>
+            </w:r>
+          </w:p>
+        </w:tc>
+        <w:tc>
+          <w:tcPr>
+            <w:tcW w:w="1368" w:type="dxa"/>
+          </w:tcPr>
+          <w:p>
+            <w:r>
+              <w:t>4</w:t>
+            </w:r>
+          </w:p>
+        </w:tc>
+        <w:tc>
+          <w:tcPr>
+            <w:tcW w:w="1368" w:type="dxa"/>
+          </w:tcPr>
+          <w:p>
+            <w:r>
+              <w:t>Taken</w:t>
+            </w:r>
+          </w:p>
+        </w:tc>
+        <w:tc>
+          <w:tcPr>
+            <w:tcW w:w="1368" w:type="dxa"/>
+          </w:tcPr>
+          <w:p>
+            <w:r>
+              <w:t>Taken</w:t>
+            </w:r>
+          </w:p>
+        </w:tc>
+        <w:tc>
+          <w:tcPr>
+            <w:tcW w:w="1368" w:type="dxa"/>
+          </w:tcPr>
+          <w:p>
+            <w:r>
+              <w:t>No</w:t>
+            </w:r>
+          </w:p>
+        </w:tc>
+        <w:tc>
+          <w:tcPr>
+            <w:tcW w:w="1368" w:type="dxa"/>
+          </w:tcPr>
+          <w:p>
+            <w:r>
+              <w:t>None</w:t>
+            </w:r>
+          </w:p>
+        </w:tc>
+      </w:tr>
+      <w:tr>
+        <w:tc>
+          <w:tcPr>
+            <w:tcW w:w="1368" w:type="dxa"/>
+          </w:tcPr>
+          <w:p>
+            <w:r>
+              <w:t>777</w:t>
+            </w:r>
+          </w:p>
+        </w:tc>
+        <w:tc>
+          <w:tcPr>
+            <w:tcW w:w="1368" w:type="dxa"/>
+          </w:tcPr>
+          <w:p>
+            <w:r>
+              <w:t>1</w:t>
+            </w:r>
+          </w:p>
+        </w:tc>
+        <w:tc>
+          <w:tcPr>
+            <w:tcW w:w="1368" w:type="dxa"/>
+          </w:tcPr>
+          <w:p>
+            <w:r>
+              <w:t>3</w:t>
+            </w:r>
+          </w:p>
+        </w:tc>
+        <w:tc>
+          <w:tcPr>
+            <w:tcW w:w="1368" w:type="dxa"/>
+          </w:tcPr>
+          <w:p>
+            <w:r>
+              <w:t>Taken</w:t>
+            </w:r>
+          </w:p>
+        </w:tc>
+        <w:tc>
+          <w:tcPr>
+            <w:tcW w:w="1368" w:type="dxa"/>
+          </w:tcPr>
+          <w:p>
+            <w:r>
+              <w:t>Not taken</w:t>
+            </w:r>
+          </w:p>
+        </w:tc>
+        <w:tc>
+          <w:tcPr>
+            <w:tcW w:w="1368" w:type="dxa"/>
+          </w:tcPr>
+          <w:p>
+            <w:r>
+              <w:t>Yes</w:t>
+            </w:r>
+          </w:p>
+        </w:tc>
+        <w:tc>
+          <w:tcPr>
+            <w:tcW w:w="1368" w:type="dxa"/>
+          </w:tcPr>
+          <w:p>
+            <w:r>
+              <w:t>Update to Not taken</w:t>
+            </w:r>
+          </w:p>
+        </w:tc>
+      </w:tr>
+      <w:tr>
+        <w:tc>
+          <w:tcPr>
+            <w:tcW w:w="1368" w:type="dxa"/>
+          </w:tcPr>
+          <w:p>
+            <w:r>
+              <w:t>454</w:t>
+            </w:r>
+          </w:p>
+        </w:tc>
+        <w:tc>
+          <w:tcPr>
+            <w:tcW w:w="1368" w:type="dxa"/>
+          </w:tcPr>
+          <w:p>
+            <w:r>
+              <w:t>2</w:t>
+            </w:r>
+          </w:p>
+        </w:tc>
+        <w:tc>
+          <w:tcPr>
+            <w:tcW w:w="1368" w:type="dxa"/>
+          </w:tcPr>
+          <w:p>
+            <w:r>
+              <w:t>4</w:t>
+            </w:r>
+          </w:p>
+        </w:tc>
+        <w:tc>
+          <w:tcPr>
+            <w:tcW w:w="1368" w:type="dxa"/>
+          </w:tcPr>
+          <w:p>
+            <w:r>
+              <w:t>Taken</w:t>
+            </w:r>
+          </w:p>
+        </w:tc>
+        <w:tc>
+          <w:tcPr>
+            <w:tcW w:w="1368" w:type="dxa"/>
+          </w:tcPr>
+          <w:p>
+            <w:r>
+              <w:t>Taken</w:t>
+            </w:r>
+          </w:p>
+        </w:tc>
+        <w:tc>
+          <w:tcPr>
+            <w:tcW w:w="1368" w:type="dxa"/>
+          </w:tcPr>
+          <w:p>
+            <w:r>
+              <w:t>No</w:t>
+            </w:r>
+          </w:p>
+        </w:tc>
+        <w:tc>
+          <w:tcPr>
+            <w:tcW w:w="1368" w:type="dxa"/>
+          </w:tcPr>
+          <w:p>
+            <w:r>
+              <w:t>None</w:t>
+            </w:r>
+          </w:p>
+        </w:tc>
+      </w:tr>
+      <w:tr>
+        <w:tc>
+          <w:tcPr>
+            <w:tcW w:w="1368" w:type="dxa"/>
+          </w:tcPr>
+          <w:p>
+            <w:r>
+              <w:t>543</w:t>
+            </w:r>
+          </w:p>
+        </w:tc>
+        <w:tc>
+          <w:tcPr>
+            <w:tcW w:w="1368" w:type="dxa"/>
+          </w:tcPr>
+          <w:p>
+            <w:r>
+              <w:t>3</w:t>
+            </w:r>
+          </w:p>
+        </w:tc>
+        <w:tc>
+          <w:tcPr>
+            <w:tcW w:w="1368" w:type="dxa"/>
+          </w:tcPr>
+          <w:p>
+            <w:r>
+              <w:t>7</w:t>
+            </w:r>
+          </w:p>
+        </w:tc>
+        <w:tc>
+          <w:tcPr>
+            <w:tcW w:w="1368" w:type="dxa"/>
+          </w:tcPr>
+          <w:p>
+            <w:r>
+              <w:t>Not taken</w:t>
+            </w:r>
+          </w:p>
+        </w:tc>
+        <w:tc>
+          <w:tcPr>
+            <w:tcW w:w="1368" w:type="dxa"/>
+          </w:tcPr>
+          <w:p>
+            <w:r>
+              <w:t>Taken</w:t>
+            </w:r>
+          </w:p>
+        </w:tc>
+        <w:tc>
+          <w:tcPr>
+            <w:tcW w:w="1368" w:type="dxa"/>
+          </w:tcPr>
+          <w:p>
+            <w:r>
+              <w:t>Yes</w:t>
+            </w:r>
+          </w:p>
+        </w:tc>
+        <w:tc>
+          <w:tcPr>
+            <w:tcW w:w="1368" w:type="dxa"/>
+          </w:tcPr>
+          <w:p>
+            <w:r>
+              <w:t>Update to Not taken</w:t>
+            </w:r>
+          </w:p>
+        </w:tc>
+      </w:tr>
+    </w:tbl>
+    <w:p>
+      <w:pPr>
+        <w:spacing w:line="240" w:lineRule="auto"/>
+      </w:pPr>
     </w:p>
     <w:p>
       <w:pPr>
         <w:spacing w:line="240" w:lineRule="auto"/>
+      </w:pPr>
+      <w:r>
+        <w:t xml:space="preserve">Misprediction Rate </w:t>
+      </w:r>
+      <w:r>
+        <w:t xml:space="preserve">= </w:t>
+      </w:r>
+      <w:r>
+        <w:t xml:space="preserve">3/9 = 33.3% </w:t>
+      </w:r>
+    </w:p>
+    <w:p>
+      <w:pPr>
+        <w:spacing w:line="240" w:lineRule="auto"/>
+      </w:pPr>
+      <w:r>
+        <w:t>Local predictor:</w:t>
+      </w:r>
+    </w:p>
+    <w:tbl>
+      <w:tblPr>
+        <w:tblStyle w:val="TableGrid"/>
+        <w:tblW w:w="0" w:type="auto"/>
+        <w:tblLook w:val="04A0" w:firstRow="1" w:lastRow="0" w:firstColumn="1" w:lastColumn="0" w:noHBand="0" w:noVBand="1"/>
+      </w:tblPr>
+      <w:tblGrid>
+        <w:gridCol w:w="1346"/>
+        <w:gridCol w:w="1345"/>
+        <w:gridCol w:w="1338"/>
+        <w:gridCol w:w="1358"/>
+        <w:gridCol w:w="1354"/>
+        <w:gridCol w:w="1488"/>
+        <w:gridCol w:w="1347"/>
+      </w:tblGrid>
+      <w:tr>
+        <w:tc>
+          <w:tcPr>
+            <w:tcW w:w="1368" w:type="dxa"/>
+          </w:tcPr>
+          <w:p>
+            <w:pPr>
+              <w:rPr>
+                <w:b/>
+              </w:rPr>
+            </w:pPr>
+            <w:r>
+              <w:rPr>
+                <w:b/>
+              </w:rPr>
+              <w:t>Branch PC</w:t>
+            </w:r>
+          </w:p>
+        </w:tc>
+        <w:tc>
+          <w:tcPr>
+            <w:tcW w:w="1368" w:type="dxa"/>
+          </w:tcPr>
+          <w:p>
+            <w:pPr>
+              <w:rPr>
+                <w:b/>
+              </w:rPr>
+            </w:pPr>
+            <w:r>
+              <w:rPr>
+                <w:b/>
+              </w:rPr>
+              <w:t>Branch</w:t>
+            </w:r>
+          </w:p>
+        </w:tc>
+        <w:tc>
+          <w:tcPr>
+            <w:tcW w:w="1368" w:type="dxa"/>
+          </w:tcPr>
+          <w:p>
+            <w:pPr>
+              <w:rPr>
+                <w:b/>
+              </w:rPr>
+            </w:pPr>
+            <w:r>
+              <w:rPr>
+                <w:b/>
+              </w:rPr>
+              <w:t>Entry</w:t>
+            </w:r>
+          </w:p>
+        </w:tc>
+        <w:tc>
+          <w:tcPr>
+            <w:tcW w:w="1368" w:type="dxa"/>
+          </w:tcPr>
+          <w:p>
+            <w:pPr>
+              <w:rPr>
+                <w:b/>
+              </w:rPr>
+            </w:pPr>
+            <w:r>
+              <w:rPr>
+                <w:b/>
+              </w:rPr>
+              <w:t>Prediction</w:t>
+            </w:r>
+          </w:p>
+        </w:tc>
+        <w:tc>
+          <w:tcPr>
+            <w:tcW w:w="1368" w:type="dxa"/>
+          </w:tcPr>
+          <w:p>
+            <w:pPr>
+              <w:rPr>
+                <w:b/>
+              </w:rPr>
+            </w:pPr>
+            <w:r>
+              <w:rPr>
+                <w:b/>
+              </w:rPr>
+              <w:t>Outcome</w:t>
+            </w:r>
+          </w:p>
+        </w:tc>
+        <w:tc>
+          <w:tcPr>
+            <w:tcW w:w="1368" w:type="dxa"/>
+          </w:tcPr>
+          <w:p>
+            <w:pPr>
+              <w:rPr>
+                <w:b/>
+              </w:rPr>
+            </w:pPr>
+            <w:r>
+              <w:rPr>
+                <w:b/>
+              </w:rPr>
+              <w:t>Misprediction</w:t>
+            </w:r>
+          </w:p>
+        </w:tc>
+        <w:tc>
+          <w:tcPr>
+            <w:tcW w:w="1368" w:type="dxa"/>
+          </w:tcPr>
+          <w:p>
+            <w:pPr>
+              <w:rPr>
+                <w:b/>
+              </w:rPr>
+            </w:pPr>
+            <w:r>
+              <w:rPr>
+                <w:b/>
+              </w:rPr>
+              <w:t>Update</w:t>
+            </w:r>
+          </w:p>
+        </w:tc>
+      </w:tr>
+      <w:tr>
+        <w:tc>
+          <w:tcPr>
+            <w:tcW w:w="1368" w:type="dxa"/>
+          </w:tcPr>
+          <w:p>
+            <w:r>
+              <w:t>454</w:t>
+            </w:r>
+          </w:p>
+        </w:tc>
+        <w:tc>
+          <w:tcPr>
+            <w:tcW w:w="1368" w:type="dxa"/>
+          </w:tcPr>
+          <w:p>
+            <w:r>
+              <w:t>0</w:t>
+            </w:r>
+          </w:p>
+        </w:tc>
+        <w:tc>
+          <w:tcPr>
+            <w:tcW w:w="1368" w:type="dxa"/>
+          </w:tcPr>
+          <w:p>
+            <w:r>
+              <w:t>0</w:t>
+            </w:r>
+          </w:p>
+        </w:tc>
+        <w:tc>
+          <w:tcPr>
+            <w:tcW w:w="1368" w:type="dxa"/>
+          </w:tcPr>
+          <w:p>
+            <w:r>
+              <w:t>Taken</w:t>
+            </w:r>
+          </w:p>
+        </w:tc>
+        <w:tc>
+          <w:tcPr>
+            <w:tcW w:w="1368" w:type="dxa"/>
+          </w:tcPr>
+          <w:p>
+            <w:r>
+              <w:t>Taken</w:t>
+            </w:r>
+          </w:p>
+        </w:tc>
+        <w:tc>
+          <w:tcPr>
+            <w:tcW w:w="1368" w:type="dxa"/>
+          </w:tcPr>
+          <w:p>
+            <w:r>
+              <w:t>No</w:t>
+            </w:r>
+          </w:p>
+        </w:tc>
+        <w:tc>
+          <w:tcPr>
+            <w:tcW w:w="1368" w:type="dxa"/>
+          </w:tcPr>
+          <w:p>
+            <w:r>
+              <w:t>None</w:t>
+            </w:r>
+          </w:p>
+        </w:tc>
+      </w:tr>
+      <w:tr>
+        <w:tc>
+          <w:tcPr>
+            <w:tcW w:w="1368" w:type="dxa"/>
+          </w:tcPr>
+          <w:p>
+            <w:r>
+              <w:t>543</w:t>
+            </w:r>
+          </w:p>
+        </w:tc>
+        <w:tc>
+          <w:tcPr>
+            <w:tcW w:w="1368" w:type="dxa"/>
+          </w:tcPr>
+          <w:p>
+            <w:r>
+              <w:t>1</w:t>
+            </w:r>
+          </w:p>
+        </w:tc>
+        <w:tc>
+          <w:tcPr>
+            <w:tcW w:w="1368" w:type="dxa"/>
+          </w:tcPr>
+          <w:p>
+            <w:r>
+              <w:t>4</w:t>
+            </w:r>
+          </w:p>
+        </w:tc>
+        <w:tc>
+          <w:tcPr>
+            <w:tcW w:w="1368" w:type="dxa"/>
+          </w:tcPr>
+          <w:p>
+            <w:r>
+              <w:t>Taken</w:t>
+            </w:r>
+          </w:p>
+        </w:tc>
+        <w:tc>
+          <w:tcPr>
+            <w:tcW w:w="1368" w:type="dxa"/>
+          </w:tcPr>
+          <w:p>
+            <w:r>
+              <w:t>Not taken</w:t>
+            </w:r>
+          </w:p>
+        </w:tc>
+        <w:tc>
+          <w:tcPr>
+            <w:tcW w:w="1368" w:type="dxa"/>
+          </w:tcPr>
+          <w:p>
+            <w:r>
+              <w:t>Yes</w:t>
+            </w:r>
+          </w:p>
+        </w:tc>
+        <w:tc>
+          <w:tcPr>
+            <w:tcW w:w="1368" w:type="dxa"/>
+          </w:tcPr>
+          <w:p>
+            <w:r>
+              <w:t xml:space="preserve">Update to </w:t>
+            </w:r>
+            <w:r>
+              <w:t>Taken</w:t>
+            </w:r>
+          </w:p>
+        </w:tc>
+      </w:tr>
+      <w:tr>
+        <w:tc>
+          <w:tcPr>
+            <w:tcW w:w="1368" w:type="dxa"/>
+          </w:tcPr>
+          <w:p>
+            <w:r>
+              <w:t>777</w:t>
+            </w:r>
+          </w:p>
+        </w:tc>
+        <w:tc>
+          <w:tcPr>
+            <w:tcW w:w="1368" w:type="dxa"/>
+          </w:tcPr>
+          <w:p>
+            <w:r>
+              <w:t>1</w:t>
+            </w:r>
+          </w:p>
+        </w:tc>
+        <w:tc>
+          <w:tcPr>
+            <w:tcW w:w="1368" w:type="dxa"/>
+          </w:tcPr>
+          <w:p/>
+        </w:tc>
+        <w:tc>
+          <w:tcPr>
+            <w:tcW w:w="1368" w:type="dxa"/>
+          </w:tcPr>
+          <w:p>
+            <w:bookmarkStart w:id="0" w:name="_GoBack"/>
+            <w:bookmarkEnd w:id="0"/>
+          </w:p>
+        </w:tc>
+        <w:tc>
+          <w:tcPr>
+            <w:tcW w:w="1368" w:type="dxa"/>
+          </w:tcPr>
+          <w:p>
+            <w:r>
+              <w:t>Not taken</w:t>
+            </w:r>
+          </w:p>
+        </w:tc>
+        <w:tc>
+          <w:tcPr>
+            <w:tcW w:w="1368" w:type="dxa"/>
+          </w:tcPr>
+          <w:p/>
+        </w:tc>
+        <w:tc>
+          <w:tcPr>
+            <w:tcW w:w="1368" w:type="dxa"/>
+          </w:tcPr>
+          <w:p/>
+        </w:tc>
+      </w:tr>
+      <w:tr>
+        <w:tc>
+          <w:tcPr>
+            <w:tcW w:w="1368" w:type="dxa"/>
+          </w:tcPr>
+          <w:p>
+            <w:r>
+              <w:t>543</w:t>
+            </w:r>
+          </w:p>
+        </w:tc>
+        <w:tc>
+          <w:tcPr>
+            <w:tcW w:w="1368" w:type="dxa"/>
+          </w:tcPr>
+          <w:p>
+            <w:r>
+              <w:t>1</w:t>
+            </w:r>
+          </w:p>
+        </w:tc>
+        <w:tc>
+          <w:tcPr>
+            <w:tcW w:w="1368" w:type="dxa"/>
+          </w:tcPr>
+          <w:p/>
+        </w:tc>
+        <w:tc>
+          <w:tcPr>
+            <w:tcW w:w="1368" w:type="dxa"/>
+          </w:tcPr>
+          <w:p/>
+        </w:tc>
+        <w:tc>
+          <w:tcPr>
+            <w:tcW w:w="1368" w:type="dxa"/>
+          </w:tcPr>
+          <w:p>
+            <w:r>
+              <w:t>Not taken</w:t>
+            </w:r>
+          </w:p>
+        </w:tc>
+        <w:tc>
+          <w:tcPr>
+            <w:tcW w:w="1368" w:type="dxa"/>
+          </w:tcPr>
+          <w:p/>
+        </w:tc>
+        <w:tc>
+          <w:tcPr>
+            <w:tcW w:w="1368" w:type="dxa"/>
+          </w:tcPr>
+          <w:p/>
+        </w:tc>
+      </w:tr>
+      <w:tr>
+        <w:tc>
+          <w:tcPr>
+            <w:tcW w:w="1368" w:type="dxa"/>
+          </w:tcPr>
+          <w:p>
+            <w:r>
+              <w:t>777</w:t>
+            </w:r>
+          </w:p>
+        </w:tc>
+        <w:tc>
+          <w:tcPr>
+            <w:tcW w:w="1368" w:type="dxa"/>
+          </w:tcPr>
+          <w:p>
+            <w:r>
+              <w:t>1</w:t>
+            </w:r>
+          </w:p>
+        </w:tc>
+        <w:tc>
+          <w:tcPr>
+            <w:tcW w:w="1368" w:type="dxa"/>
+          </w:tcPr>
+          <w:p/>
+        </w:tc>
+        <w:tc>
+          <w:tcPr>
+            <w:tcW w:w="1368" w:type="dxa"/>
+          </w:tcPr>
+          <w:p/>
+        </w:tc>
+        <w:tc>
+          <w:tcPr>
+            <w:tcW w:w="1368" w:type="dxa"/>
+          </w:tcPr>
+          <w:p>
+            <w:r>
+              <w:t>Not taken</w:t>
+            </w:r>
+          </w:p>
+        </w:tc>
+        <w:tc>
+          <w:tcPr>
+            <w:tcW w:w="1368" w:type="dxa"/>
+          </w:tcPr>
+          <w:p/>
+        </w:tc>
+        <w:tc>
+          <w:tcPr>
+            <w:tcW w:w="1368" w:type="dxa"/>
+          </w:tcPr>
+          <w:p/>
+        </w:tc>
+      </w:tr>
+      <w:tr>
+        <w:tc>
+          <w:tcPr>
+            <w:tcW w:w="1368" w:type="dxa"/>
+          </w:tcPr>
+          <w:p>
+            <w:r>
+              <w:t>454</w:t>
+            </w:r>
+          </w:p>
+        </w:tc>
+        <w:tc>
+          <w:tcPr>
+            <w:tcW w:w="1368" w:type="dxa"/>
+          </w:tcPr>
+          <w:p>
+            <w:r>
+              <w:t>0</w:t>
+            </w:r>
+          </w:p>
+        </w:tc>
+        <w:tc>
+          <w:tcPr>
+            <w:tcW w:w="1368" w:type="dxa"/>
+          </w:tcPr>
+          <w:p/>
+        </w:tc>
+        <w:tc>
+          <w:tcPr>
+            <w:tcW w:w="1368" w:type="dxa"/>
+          </w:tcPr>
+          <w:p/>
+        </w:tc>
+        <w:tc>
+          <w:tcPr>
+            <w:tcW w:w="1368" w:type="dxa"/>
+          </w:tcPr>
+          <w:p>
+            <w:r>
+              <w:t>Taken</w:t>
+            </w:r>
+          </w:p>
+        </w:tc>
+        <w:tc>
+          <w:tcPr>
+            <w:tcW w:w="1368" w:type="dxa"/>
+          </w:tcPr>
+          <w:p/>
+        </w:tc>
+        <w:tc>
+          <w:tcPr>
+            <w:tcW w:w="1368" w:type="dxa"/>
+          </w:tcPr>
+          <w:p/>
+        </w:tc>
+      </w:tr>
+      <w:tr>
+        <w:tc>
+          <w:tcPr>
+            <w:tcW w:w="1368" w:type="dxa"/>
+          </w:tcPr>
+          <w:p>
+            <w:r>
+              <w:t>777</w:t>
+            </w:r>
+          </w:p>
+        </w:tc>
+        <w:tc>
+          <w:tcPr>
+            <w:tcW w:w="1368" w:type="dxa"/>
+          </w:tcPr>
+          <w:p>
+            <w:r>
+              <w:t>1</w:t>
+            </w:r>
+          </w:p>
+        </w:tc>
+        <w:tc>
+          <w:tcPr>
+            <w:tcW w:w="1368" w:type="dxa"/>
+          </w:tcPr>
+          <w:p/>
+        </w:tc>
+        <w:tc>
+          <w:tcPr>
+            <w:tcW w:w="1368" w:type="dxa"/>
+          </w:tcPr>
+          <w:p/>
+        </w:tc>
+        <w:tc>
+          <w:tcPr>
+            <w:tcW w:w="1368" w:type="dxa"/>
+          </w:tcPr>
+          <w:p>
+            <w:r>
+              <w:t>Not taken</w:t>
+            </w:r>
+          </w:p>
+        </w:tc>
+        <w:tc>
+          <w:tcPr>
+            <w:tcW w:w="1368" w:type="dxa"/>
+          </w:tcPr>
+          <w:p/>
+        </w:tc>
+        <w:tc>
+          <w:tcPr>
+            <w:tcW w:w="1368" w:type="dxa"/>
+          </w:tcPr>
+          <w:p/>
+        </w:tc>
+      </w:tr>
+      <w:tr>
+        <w:tc>
+          <w:tcPr>
+            <w:tcW w:w="1368" w:type="dxa"/>
+          </w:tcPr>
+          <w:p>
+            <w:r>
+              <w:t>454</w:t>
+            </w:r>
+          </w:p>
+        </w:tc>
+        <w:tc>
+          <w:tcPr>
+            <w:tcW w:w="1368" w:type="dxa"/>
+          </w:tcPr>
+          <w:p>
+            <w:r>
+              <w:t>0</w:t>
+            </w:r>
+          </w:p>
+        </w:tc>
+        <w:tc>
+          <w:tcPr>
+            <w:tcW w:w="1368" w:type="dxa"/>
+          </w:tcPr>
+          <w:p/>
+        </w:tc>
+        <w:tc>
+          <w:tcPr>
+            <w:tcW w:w="1368" w:type="dxa"/>
+          </w:tcPr>
+          <w:p/>
+        </w:tc>
+        <w:tc>
+          <w:tcPr>
+            <w:tcW w:w="1368" w:type="dxa"/>
+          </w:tcPr>
+          <w:p>
+            <w:r>
+              <w:t>Taken</w:t>
+            </w:r>
+          </w:p>
+        </w:tc>
+        <w:tc>
+          <w:tcPr>
+            <w:tcW w:w="1368" w:type="dxa"/>
+          </w:tcPr>
+          <w:p/>
+        </w:tc>
+        <w:tc>
+          <w:tcPr>
+            <w:tcW w:w="1368" w:type="dxa"/>
+          </w:tcPr>
+          <w:p/>
+        </w:tc>
+      </w:tr>
+      <w:tr>
+        <w:tc>
+          <w:tcPr>
+            <w:tcW w:w="1368" w:type="dxa"/>
+          </w:tcPr>
+          <w:p>
+            <w:r>
+              <w:t>543</w:t>
+            </w:r>
+          </w:p>
+        </w:tc>
+        <w:tc>
+          <w:tcPr>
+            <w:tcW w:w="1368" w:type="dxa"/>
+          </w:tcPr>
+          <w:p>
+            <w:r>
+              <w:t>1</w:t>
+            </w:r>
+          </w:p>
+        </w:tc>
+        <w:tc>
+          <w:tcPr>
+            <w:tcW w:w="1368" w:type="dxa"/>
+          </w:tcPr>
+          <w:p/>
+        </w:tc>
+        <w:tc>
+          <w:tcPr>
+            <w:tcW w:w="1368" w:type="dxa"/>
+          </w:tcPr>
+          <w:p/>
+        </w:tc>
+        <w:tc>
+          <w:tcPr>
+            <w:tcW w:w="1368" w:type="dxa"/>
+          </w:tcPr>
+          <w:p>
+            <w:r>
+              <w:t>Taken</w:t>
+            </w:r>
+          </w:p>
+        </w:tc>
+        <w:tc>
+          <w:tcPr>
+            <w:tcW w:w="1368" w:type="dxa"/>
+          </w:tcPr>
+          <w:p/>
+        </w:tc>
+        <w:tc>
+          <w:tcPr>
+            <w:tcW w:w="1368" w:type="dxa"/>
+          </w:tcPr>
+          <w:p/>
+        </w:tc>
+      </w:tr>
+    </w:tbl>
+    <w:p>
+      <w:pPr>
+        <w:spacing w:line="240" w:lineRule="auto"/>
+      </w:pPr>
+    </w:p>
+    <w:p>
+      <w:pPr>
+        <w:spacing w:line="240" w:lineRule="auto"/>
+      </w:pPr>
+    </w:p>
+    <w:p>
+      <w:pPr>
+        <w:spacing w:line="240" w:lineRule="auto"/>
+      </w:pPr>
+    </w:p>
+    <w:p>
+      <w:pPr>
+        <w:spacing w:line="240" w:lineRule="auto"/>
+      </w:pPr>
+      <w:r>
+        <w:t>3.18</w:t>
+      </w:r>
+    </w:p>
+    <w:p>
+      <w:pPr>
+        <w:spacing w:line="240" w:lineRule="auto"/>
         <w:ind w:left="720"/>
       </w:pPr>
       <w:r>
+        <w:t>Stalls due to Branch Target Buffer (BTB) = (Stall due to buffer miss) + (Stall due to branch take in buffer) + (Stall due to branch misprediction in buffer)</w:t>
+      </w:r>
+    </w:p>
+    <w:p>
+      <w:pPr>
+        <w:spacing w:line="240" w:lineRule="auto"/>
+        <w:ind w:left="720"/>
+      </w:pPr>
+      <w:r>
         <w:t>Probability of</w:t>
       </w:r>
       <w:r>
         <w:t xml:space="preserve"> buffer miss</w:t>
       </w:r>
       <w:r>
-        <w:t xml:space="preserve"> (</w:t>
-      </w:r>
-      <w:proofErr w:type="spellStart"/>
-      <w:r>
-        <w:t>P</w:t>
+        <w:t xml:space="preserve"> (P</w:t>
       </w:r>
       <w:r>
         <w:rPr>
@@ -2923,7 +4304,6 @@
         </w:rPr>
         <w:t>iss</w:t>
       </w:r>
-      <w:proofErr w:type="spellEnd"/>
       <w:r>
         <w:t>)</w:t>
       </w:r>
@@ -2989,11 +4369,7 @@
         <w:t>branch taken</w:t>
       </w:r>
       <w:r>
-        <w:t xml:space="preserve"> (</w:t>
-      </w:r>
-      <w:proofErr w:type="spellStart"/>
-      <w:r>
-        <w:t>P</w:t>
+        <w:t xml:space="preserve"> (P</w:t>
       </w:r>
       <w:r>
         <w:rPr>
@@ -3001,7 +4377,6 @@
         </w:rPr>
         <w:t>Taken</w:t>
       </w:r>
-      <w:proofErr w:type="spellEnd"/>
       <w:r>
         <w:t>)</w:t>
       </w:r>
@@ -3018,6 +4393,7 @@
         <w:ind w:left="720"/>
       </w:pPr>
       <w:r>
+        <w:lastRenderedPageBreak/>
         <w:tab/>
       </w:r>
       <w:r>
@@ -3049,11 +4425,7 @@
         <w:t>misprediction</w:t>
       </w:r>
       <w:r>
-        <w:t xml:space="preserve"> (</w:t>
-      </w:r>
-      <w:proofErr w:type="spellStart"/>
-      <w:r>
-        <w:t>P</w:t>
+        <w:t xml:space="preserve"> (P</w:t>
       </w:r>
       <w:r>
         <w:rPr>
@@ -3061,7 +4433,6 @@
         </w:rPr>
         <w:t>Misprediction</w:t>
       </w:r>
-      <w:proofErr w:type="spellEnd"/>
       <w:r>
         <w:t>)</w:t>
       </w:r>
@@ -3102,7 +4473,6 @@
       <w:r>
         <w:t xml:space="preserve">Total stall = </w:t>
       </w:r>
-      <w:proofErr w:type="spellStart"/>
       <w:r>
         <w:t>P</w:t>
       </w:r>
@@ -3112,16 +4482,11 @@
         </w:rPr>
         <w:t>Miss</w:t>
       </w:r>
-      <w:proofErr w:type="spellEnd"/>
       <w:r>
         <w:t>*</w:t>
       </w:r>
       <w:r>
-        <w:t xml:space="preserve">penalty + </w:t>
-      </w:r>
-      <w:proofErr w:type="spellStart"/>
-      <w:r>
-        <w:t>P</w:t>
+        <w:t>penalty + P</w:t>
       </w:r>
       <w:r>
         <w:rPr>
@@ -3129,16 +4494,11 @@
         </w:rPr>
         <w:t>Taken</w:t>
       </w:r>
-      <w:proofErr w:type="spellEnd"/>
       <w:r>
         <w:t>*</w:t>
       </w:r>
       <w:r>
-        <w:t xml:space="preserve">0 + </w:t>
-      </w:r>
-      <w:proofErr w:type="spellStart"/>
-      <w:r>
-        <w:t>P</w:t>
+        <w:t>0 + P</w:t>
       </w:r>
       <w:r>
         <w:rPr>
@@ -3146,7 +4506,6 @@
         </w:rPr>
         <w:t>Misprediction</w:t>
       </w:r>
-      <w:proofErr w:type="spellEnd"/>
       <w:r>
         <w:t>*penalty</w:t>
       </w:r>
@@ -3278,7 +4637,6 @@
           <w:b/>
         </w:rPr>
       </w:pPr>
-      <w:bookmarkStart w:id="0" w:name="_GoBack"/>
       <w:r>
         <w:rPr>
           <w:b/>
@@ -3292,7 +4650,6 @@
         </w:rPr>
         <w:t>1.3/1.093 ~ 1.2</w:t>
       </w:r>
-      <w:bookmarkEnd w:id="0"/>
     </w:p>
     <w:sectPr>
       <w:pgSz w:w="12240" w:h="15840"/>

</xml_diff>